<commit_message>
Add New Resume - Samsung
</commit_message>
<xml_diff>
--- a/Resume - Yusril Albi.docx
+++ b/Resume - Yusril Albi.docx
@@ -14,6 +14,8 @@
           <w:szCs w:val="36"/>
         </w:rPr>
       </w:pPr>
+      <w:bookmarkStart w:id="0" w:name="_Hlk163327527"/>
+      <w:bookmarkEnd w:id="0"/>
       <w:r>
         <w:rPr>
           <w:rFonts w:asciiTheme="majorHAnsi" w:hAnsiTheme="majorHAnsi" w:cstheme="majorHAnsi"/>
@@ -136,8 +138,8 @@
           <w:szCs w:val="28"/>
         </w:rPr>
       </w:pPr>
-      <w:bookmarkStart w:id="0" w:name="_i5pox5fok9u0" w:colFirst="0" w:colLast="0"/>
-      <w:bookmarkEnd w:id="0"/>
+      <w:bookmarkStart w:id="1" w:name="_i5pox5fok9u0" w:colFirst="0" w:colLast="0"/>
+      <w:bookmarkEnd w:id="1"/>
       <w:r>
         <w:rPr>
           <w:rFonts w:asciiTheme="majorHAnsi" w:eastAsia="Times New Roman" w:hAnsiTheme="majorHAnsi" w:cstheme="majorHAnsi"/>
@@ -272,7 +274,7 @@
         <w:tabs>
           <w:tab w:val="right" w:pos="10080"/>
         </w:tabs>
-        <w:spacing w:after="200" w:line="220" w:lineRule="auto"/>
+        <w:spacing w:after="120" w:line="221" w:lineRule="auto"/>
         <w:jc w:val="both"/>
         <w:rPr>
           <w:rFonts w:asciiTheme="majorHAnsi" w:eastAsia="Times New Roman" w:hAnsiTheme="majorHAnsi" w:cstheme="majorHAnsi"/>
@@ -300,7 +302,19 @@
         <w:rPr>
           <w:rFonts w:asciiTheme="majorHAnsi" w:eastAsia="Times New Roman" w:hAnsiTheme="majorHAnsi" w:cstheme="majorHAnsi"/>
         </w:rPr>
-        <w:t>as a research assistant, supported by</w:t>
+        <w:t xml:space="preserve">as a research </w:t>
+      </w:r>
+      <w:r>
+        <w:rPr>
+          <w:rFonts w:asciiTheme="majorHAnsi" w:eastAsia="Times New Roman" w:hAnsiTheme="majorHAnsi" w:cstheme="majorHAnsi"/>
+        </w:rPr>
+        <w:t>automation</w:t>
+      </w:r>
+      <w:r>
+        <w:rPr>
+          <w:rFonts w:asciiTheme="majorHAnsi" w:eastAsia="Times New Roman" w:hAnsiTheme="majorHAnsi" w:cstheme="majorHAnsi"/>
+        </w:rPr>
+        <w:t>, supported by</w:t>
       </w:r>
       <w:r>
         <w:rPr>
@@ -362,14 +376,14 @@
         </w:rPr>
         <w:t xml:space="preserve">. Serving as a Data Engineer at BRI, I contributed to data-driven solutions. </w:t>
       </w:r>
-      <w:bookmarkStart w:id="1" w:name="_Hlk156407221"/>
+      <w:bookmarkStart w:id="2" w:name="_Hlk156407221"/>
       <w:r>
         <w:rPr>
           <w:rFonts w:asciiTheme="majorHAnsi" w:eastAsia="Times New Roman" w:hAnsiTheme="majorHAnsi" w:cstheme="majorHAnsi"/>
         </w:rPr>
         <w:t>Backed by multiple certificates</w:t>
       </w:r>
-      <w:bookmarkEnd w:id="1"/>
+      <w:bookmarkEnd w:id="2"/>
       <w:r>
         <w:rPr>
           <w:rFonts w:asciiTheme="majorHAnsi" w:eastAsia="Times New Roman" w:hAnsiTheme="majorHAnsi" w:cstheme="majorHAnsi"/>
@@ -440,70 +454,6 @@
         <w:rPr>
           <w:rFonts w:asciiTheme="majorHAnsi" w:eastAsia="Times New Roman" w:hAnsiTheme="majorHAnsi" w:cstheme="majorHAnsi"/>
           <w:b/>
-          <w:noProof/>
-        </w:rPr>
-        <mc:AlternateContent>
-          <mc:Choice Requires="wps">
-            <w:drawing>
-              <wp:anchor distT="0" distB="0" distL="114300" distR="114300" simplePos="0" relativeHeight="251660288" behindDoc="0" locked="0" layoutInCell="1" allowOverlap="1" wp14:anchorId="623FD956" wp14:editId="29989684">
-                <wp:simplePos x="0" y="0"/>
-                <wp:positionH relativeFrom="column">
-                  <wp:posOffset>3858260</wp:posOffset>
-                </wp:positionH>
-                <wp:positionV relativeFrom="paragraph">
-                  <wp:posOffset>204526</wp:posOffset>
-                </wp:positionV>
-                <wp:extent cx="0" cy="1441939"/>
-                <wp:effectExtent l="0" t="0" r="38100" b="25400"/>
-                <wp:wrapNone/>
-                <wp:docPr id="31051780" name="Straight Connector 2"/>
-                <wp:cNvGraphicFramePr/>
-                <a:graphic xmlns:a="http://schemas.openxmlformats.org/drawingml/2006/main">
-                  <a:graphicData uri="http://schemas.microsoft.com/office/word/2010/wordprocessingShape">
-                    <wps:wsp>
-                      <wps:cNvCnPr/>
-                      <wps:spPr>
-                        <a:xfrm>
-                          <a:off x="0" y="0"/>
-                          <a:ext cx="0" cy="1441939"/>
-                        </a:xfrm>
-                        <a:prstGeom prst="line">
-                          <a:avLst/>
-                        </a:prstGeom>
-                        <a:ln w="3175"/>
-                      </wps:spPr>
-                      <wps:style>
-                        <a:lnRef idx="1">
-                          <a:schemeClr val="dk1"/>
-                        </a:lnRef>
-                        <a:fillRef idx="0">
-                          <a:schemeClr val="dk1"/>
-                        </a:fillRef>
-                        <a:effectRef idx="0">
-                          <a:schemeClr val="dk1"/>
-                        </a:effectRef>
-                        <a:fontRef idx="minor">
-                          <a:schemeClr val="tx1"/>
-                        </a:fontRef>
-                      </wps:style>
-                      <wps:bodyPr/>
-                    </wps:wsp>
-                  </a:graphicData>
-                </a:graphic>
-              </wp:anchor>
-            </w:drawing>
-          </mc:Choice>
-          <mc:Fallback>
-            <w:pict>
-              <v:line w14:anchorId="1B17059E" id="Straight Connector 2" o:spid="_x0000_s1026" style="position:absolute;z-index:251660288;visibility:visible;mso-wrap-style:square;mso-wrap-distance-left:9pt;mso-wrap-distance-top:0;mso-wrap-distance-right:9pt;mso-wrap-distance-bottom:0;mso-position-horizontal:absolute;mso-position-horizontal-relative:text;mso-position-vertical:absolute;mso-position-vertical-relative:text" from="303.8pt,16.1pt" to="303.8pt,129.65pt" o:gfxdata="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" strokecolor="black [3040]" strokeweight=".25pt"/>
-            </w:pict>
-          </mc:Fallback>
-        </mc:AlternateContent>
-      </w:r>
-      <w:r>
-        <w:rPr>
-          <w:rFonts w:asciiTheme="majorHAnsi" w:eastAsia="Times New Roman" w:hAnsiTheme="majorHAnsi" w:cstheme="majorHAnsi"/>
-          <w:b/>
         </w:rPr>
         <w:t>EXPERIENCE</w:t>
       </w:r>
@@ -973,7 +923,7 @@
         </w:tabs>
         <w:spacing w:line="220" w:lineRule="auto"/>
         <w:ind w:left="-270"/>
-        <w:jc w:val="both"/>
+        <w:jc w:val="center"/>
         <w:rPr>
           <w:rFonts w:asciiTheme="majorHAnsi" w:eastAsia="Times New Roman" w:hAnsiTheme="majorHAnsi" w:cstheme="majorHAnsi"/>
           <w:b/>
@@ -986,7 +936,15 @@
           <w:b/>
           <w:bCs/>
         </w:rPr>
-        <w:t>General:</w:t>
+        <w:t>General</w:t>
+      </w:r>
+      <w:r>
+        <w:rPr>
+          <w:rFonts w:asciiTheme="majorHAnsi" w:eastAsia="Times New Roman" w:hAnsiTheme="majorHAnsi" w:cstheme="majorHAnsi"/>
+          <w:b/>
+          <w:bCs/>
+        </w:rPr>
+        <w:t xml:space="preserve"> Task</w:t>
       </w:r>
     </w:p>
     <w:p>
@@ -994,18 +952,30 @@
         <w:tabs>
           <w:tab w:val="right" w:pos="10466"/>
         </w:tabs>
-        <w:spacing w:after="240" w:line="220" w:lineRule="auto"/>
-        <w:ind w:left="-270"/>
-        <w:jc w:val="both"/>
-        <w:rPr>
-          <w:rFonts w:asciiTheme="majorHAnsi" w:eastAsia="Times New Roman" w:hAnsiTheme="majorHAnsi" w:cstheme="majorHAnsi"/>
-        </w:rPr>
-      </w:pPr>
-      <w:r>
-        <w:rPr>
-          <w:rFonts w:asciiTheme="majorHAnsi" w:eastAsia="Times New Roman" w:hAnsiTheme="majorHAnsi" w:cstheme="majorHAnsi"/>
-        </w:rPr>
-        <w:t xml:space="preserve">I've been tasked with developing an application </w:t>
+        <w:spacing w:after="240" w:line="221" w:lineRule="auto"/>
+        <w:ind w:left="-274"/>
+        <w:jc w:val="center"/>
+        <w:rPr>
+          <w:rFonts w:asciiTheme="majorHAnsi" w:eastAsia="Times New Roman" w:hAnsiTheme="majorHAnsi" w:cstheme="majorHAnsi"/>
+        </w:rPr>
+      </w:pPr>
+      <w:r>
+        <w:rPr>
+          <w:rFonts w:asciiTheme="majorHAnsi" w:eastAsia="Times New Roman" w:hAnsiTheme="majorHAnsi" w:cstheme="majorHAnsi"/>
+        </w:rPr>
+        <w:t>I</w:t>
+      </w:r>
+      <w:r>
+        <w:rPr>
+          <w:rFonts w:asciiTheme="majorHAnsi" w:eastAsia="Times New Roman" w:hAnsiTheme="majorHAnsi" w:cstheme="majorHAnsi"/>
+        </w:rPr>
+        <w:t xml:space="preserve"> am responsible for </w:t>
+      </w:r>
+      <w:r>
+        <w:rPr>
+          <w:rFonts w:asciiTheme="majorHAnsi" w:eastAsia="Times New Roman" w:hAnsiTheme="majorHAnsi" w:cstheme="majorHAnsi"/>
+        </w:rPr>
+        <w:t xml:space="preserve">developing an application </w:t>
       </w:r>
       <w:r>
         <w:rPr>
@@ -1019,20 +989,6 @@
         </w:rPr>
         <w:t>, adheres strictly to clean architecture principles, implements algorithms with optimal complexity, and fulfills all specified requirements, all while upholding the highest standards of clean code practices.</w:t>
       </w:r>
-    </w:p>
-    <w:p>
-      <w:pPr>
-        <w:tabs>
-          <w:tab w:val="right" w:pos="10466"/>
-        </w:tabs>
-        <w:spacing w:line="220" w:lineRule="auto"/>
-        <w:ind w:left="-270"/>
-        <w:jc w:val="both"/>
-        <w:rPr>
-          <w:rFonts w:asciiTheme="majorHAnsi" w:eastAsia="Times New Roman" w:hAnsiTheme="majorHAnsi" w:cstheme="majorHAnsi"/>
-          <w:i/>
-        </w:rPr>
-      </w:pPr>
     </w:p>
     <w:p>
       <w:pPr>
@@ -1040,7 +996,6 @@
           <w:tab w:val="right" w:pos="10466"/>
         </w:tabs>
         <w:spacing w:before="240" w:line="220" w:lineRule="auto"/>
-        <w:ind w:left="-270"/>
         <w:jc w:val="both"/>
         <w:rPr>
           <w:rFonts w:asciiTheme="majorHAnsi" w:eastAsia="Times New Roman" w:hAnsiTheme="majorHAnsi" w:cstheme="majorHAnsi"/>
@@ -1051,7 +1006,7 @@
           <w:pgSz w:w="11906" w:h="16838"/>
           <w:pgMar w:top="720" w:right="720" w:bottom="720" w:left="720" w:header="720" w:footer="720" w:gutter="0"/>
           <w:pgNumType w:start="1"/>
-          <w:cols w:num="2" w:space="827" w:equalWidth="0">
+          <w:cols w:num="2" w:sep="1" w:space="827" w:equalWidth="0">
             <w:col w:w="5760" w:space="827"/>
             <w:col w:w="3879"/>
           </w:cols>
@@ -1187,11 +1142,11 @@
             <w:noProof/>
           </w:rPr>
           <w:drawing>
-            <wp:inline distT="0" distB="0" distL="0" distR="0" wp14:anchorId="13762DB1" wp14:editId="37C39AB8">
+            <wp:inline distT="0" distB="0" distL="0" distR="0" wp14:anchorId="13762DB1" wp14:editId="43DF2409">
               <wp:extent cx="130175" cy="130175"/>
               <wp:effectExtent l="0" t="0" r="3175" b="3175"/>
               <wp:docPr id="141608595" name="Picture 1" descr="A blue light with a cursor pointing at a computer screen&#10;&#10;Description automatically generated">
-                <a:hlinkClick xmlns:a="http://schemas.openxmlformats.org/drawingml/2006/main" r:id="rId13"/>
+                <a:hlinkClick xmlns:a="http://schemas.openxmlformats.org/drawingml/2006/main" r:id="rId12"/>
               </wp:docPr>
               <wp:cNvGraphicFramePr>
                 <a:graphicFrameLocks xmlns:a="http://schemas.openxmlformats.org/drawingml/2006/main" noChangeAspect="1"/>
@@ -1200,13 +1155,13 @@
                 <a:graphicData uri="http://schemas.openxmlformats.org/drawingml/2006/picture">
                   <pic:pic xmlns:pic="http://schemas.openxmlformats.org/drawingml/2006/picture">
                     <pic:nvPicPr>
-                      <pic:cNvPr id="56067785" name="Picture 1" descr="A blue light with a cursor pointing at a computer screen&#10;&#10;Description automatically generated">
-                        <a:hlinkClick r:id="rId13"/>
+                      <pic:cNvPr id="141608595" name="Picture 1" descr="A blue light with a cursor pointing at a computer screen&#10;&#10;Description automatically generated">
+                        <a:hlinkClick r:id="rId12"/>
                       </pic:cNvPr>
                       <pic:cNvPicPr/>
                     </pic:nvPicPr>
                     <pic:blipFill>
-                      <a:blip r:embed="rId14"/>
+                      <a:blip r:embed="rId13"/>
                       <a:stretch>
                         <a:fillRect/>
                       </a:stretch>
@@ -1501,7 +1456,7 @@
             <wp:extent cx="130175" cy="130175"/>
             <wp:effectExtent l="0" t="0" r="3175" b="3175"/>
             <wp:docPr id="56067785" name="Picture 1" descr="A blue light with a cursor pointing at a computer screen&#10;&#10;Description automatically generated">
-              <a:hlinkClick xmlns:a="http://schemas.openxmlformats.org/drawingml/2006/main" r:id="rId13"/>
+              <a:hlinkClick xmlns:a="http://schemas.openxmlformats.org/drawingml/2006/main" r:id="rId14"/>
             </wp:docPr>
             <wp:cNvGraphicFramePr>
               <a:graphicFrameLocks xmlns:a="http://schemas.openxmlformats.org/drawingml/2006/main" noChangeAspect="1"/>
@@ -1511,12 +1466,12 @@
                 <pic:pic xmlns:pic="http://schemas.openxmlformats.org/drawingml/2006/picture">
                   <pic:nvPicPr>
                     <pic:cNvPr id="56067785" name="Picture 1" descr="A blue light with a cursor pointing at a computer screen&#10;&#10;Description automatically generated">
-                      <a:hlinkClick r:id="rId13"/>
+                      <a:hlinkClick r:id="rId14"/>
                     </pic:cNvPr>
                     <pic:cNvPicPr/>
                   </pic:nvPicPr>
                   <pic:blipFill>
-                    <a:blip r:embed="rId14"/>
+                    <a:blip r:embed="rId13"/>
                     <a:stretch>
                       <a:fillRect/>
                     </a:stretch>
@@ -1562,35 +1517,35 @@
           <w:rFonts w:asciiTheme="majorHAnsi" w:eastAsia="Times New Roman" w:hAnsiTheme="majorHAnsi" w:cstheme="majorHAnsi"/>
           <w:b/>
         </w:rPr>
-        <w:t>• 1st Place in OS</w:t>
-      </w:r>
-      <w:r>
-        <w:rPr>
-          <w:rFonts w:asciiTheme="majorHAnsi" w:eastAsia="Times New Roman" w:hAnsiTheme="majorHAnsi" w:cstheme="majorHAnsi"/>
-          <w:b/>
-        </w:rPr>
-        <w:t>SN</w:t>
-      </w:r>
-      <w:r>
-        <w:rPr>
-          <w:rFonts w:asciiTheme="majorHAnsi" w:eastAsia="Times New Roman" w:hAnsiTheme="majorHAnsi" w:cstheme="majorHAnsi"/>
-          <w:b/>
-        </w:rPr>
-        <w:tab/>
-      </w:r>
-      <w:r>
-        <w:rPr>
-          <w:rFonts w:asciiTheme="majorHAnsi" w:eastAsia="Times New Roman" w:hAnsiTheme="majorHAnsi" w:cstheme="majorHAnsi"/>
-          <w:b/>
-        </w:rPr>
-        <w:t>• 1st Place in Olimpiade Sains Mahasiswa (OSM)</w:t>
-      </w:r>
-      <w:r>
-        <w:rPr>
-          <w:rFonts w:asciiTheme="majorHAnsi" w:eastAsia="Times New Roman" w:hAnsiTheme="majorHAnsi" w:cstheme="majorHAnsi"/>
-          <w:b/>
-        </w:rPr>
-        <w:tab/>
+        <w:t>• 1st Place in</w:t>
+      </w:r>
+      <w:r>
+        <w:rPr>
+          <w:rFonts w:asciiTheme="majorHAnsi" w:eastAsia="Times New Roman" w:hAnsiTheme="majorHAnsi" w:cstheme="majorHAnsi"/>
+          <w:b/>
+        </w:rPr>
+        <w:t xml:space="preserve"> Olimpiade Sains Mahasiswa (OSM),</w:t>
+      </w:r>
+      <w:r>
+        <w:rPr>
+          <w:rFonts w:asciiTheme="majorHAnsi" w:eastAsia="Times New Roman" w:hAnsiTheme="majorHAnsi" w:cstheme="majorHAnsi"/>
+          <w:b/>
+        </w:rPr>
+        <w:t xml:space="preserve"> FUSC</w:t>
+      </w:r>
+      <w:r>
+        <w:rPr>
+          <w:rFonts w:asciiTheme="majorHAnsi" w:eastAsia="Times New Roman" w:hAnsiTheme="majorHAnsi" w:cstheme="majorHAnsi"/>
+          <w:b/>
+        </w:rPr>
+        <w:t>, OSSN, FOHKN, BIMAGE</w:t>
+      </w:r>
+      <w:r>
+        <w:rPr>
+          <w:rFonts w:asciiTheme="majorHAnsi" w:eastAsia="Times New Roman" w:hAnsiTheme="majorHAnsi" w:cstheme="majorHAnsi"/>
+          <w:b/>
+        </w:rPr>
+        <w:t>, etc.</w:t>
       </w:r>
     </w:p>
     <w:p>
@@ -1599,62 +1554,13 @@
           <w:tab w:val="left" w:pos="3969"/>
           <w:tab w:val="right" w:pos="10080"/>
         </w:tabs>
-        <w:spacing w:line="220" w:lineRule="auto"/>
-        <w:ind w:left="567"/>
-        <w:rPr>
-          <w:rFonts w:asciiTheme="majorHAnsi" w:eastAsia="Times New Roman" w:hAnsiTheme="majorHAnsi" w:cstheme="majorHAnsi"/>
-          <w:b/>
-        </w:rPr>
-      </w:pPr>
-      <w:r>
-        <w:rPr>
-          <w:rFonts w:asciiTheme="majorHAnsi" w:eastAsia="Times New Roman" w:hAnsiTheme="majorHAnsi" w:cstheme="majorHAnsi"/>
-          <w:b/>
-        </w:rPr>
-        <w:t xml:space="preserve">• 1st Place in FUSC </w:t>
-      </w:r>
-      <w:r>
-        <w:rPr>
-          <w:rFonts w:asciiTheme="majorHAnsi" w:eastAsia="Times New Roman" w:hAnsiTheme="majorHAnsi" w:cstheme="majorHAnsi"/>
-          <w:b/>
-        </w:rPr>
-        <w:tab/>
-      </w:r>
-      <w:r>
-        <w:rPr>
-          <w:rFonts w:asciiTheme="majorHAnsi" w:eastAsia="Times New Roman" w:hAnsiTheme="majorHAnsi" w:cstheme="majorHAnsi"/>
-          <w:b/>
-        </w:rPr>
-        <w:t>• 1st Place in BIMAGE Competition</w:t>
-      </w:r>
-    </w:p>
-    <w:p>
-      <w:pPr>
-        <w:tabs>
-          <w:tab w:val="left" w:pos="3969"/>
-          <w:tab w:val="right" w:pos="10080"/>
-        </w:tabs>
-        <w:spacing w:after="240" w:line="220" w:lineRule="auto"/>
-        <w:ind w:left="567"/>
-        <w:rPr>
-          <w:rFonts w:asciiTheme="majorHAnsi" w:eastAsia="Times New Roman" w:hAnsiTheme="majorHAnsi" w:cstheme="majorHAnsi"/>
-          <w:b/>
-        </w:rPr>
-      </w:pPr>
-      <w:r>
-        <w:rPr>
-          <w:rFonts w:asciiTheme="majorHAnsi" w:eastAsia="Times New Roman" w:hAnsiTheme="majorHAnsi" w:cstheme="majorHAnsi"/>
-          <w:b/>
-        </w:rPr>
-        <w:t xml:space="preserve">• 1st Place in FOHKN </w:t>
-      </w:r>
-      <w:r>
-        <w:rPr>
-          <w:rFonts w:asciiTheme="majorHAnsi" w:eastAsia="Times New Roman" w:hAnsiTheme="majorHAnsi" w:cstheme="majorHAnsi"/>
-          <w:b/>
-        </w:rPr>
-        <w:tab/>
-      </w:r>
+        <w:spacing w:after="120" w:line="221" w:lineRule="auto"/>
+        <w:ind w:left="562"/>
+        <w:rPr>
+          <w:rFonts w:asciiTheme="majorHAnsi" w:eastAsia="Times New Roman" w:hAnsiTheme="majorHAnsi" w:cstheme="majorHAnsi"/>
+          <w:b/>
+        </w:rPr>
+      </w:pPr>
       <w:r>
         <w:rPr>
           <w:rFonts w:asciiTheme="majorHAnsi" w:eastAsia="Times New Roman" w:hAnsiTheme="majorHAnsi" w:cstheme="majorHAnsi"/>
@@ -1760,7 +1666,7 @@
                       <pic:cNvPicPr/>
                     </pic:nvPicPr>
                     <pic:blipFill>
-                      <a:blip r:embed="rId14"/>
+                      <a:blip r:embed="rId13"/>
                       <a:stretch>
                         <a:fillRect/>
                       </a:stretch>
@@ -2308,7 +2214,7 @@
         <w:tabs>
           <w:tab w:val="right" w:pos="10466"/>
         </w:tabs>
-        <w:spacing w:after="240" w:line="240" w:lineRule="auto"/>
+        <w:spacing w:after="120" w:line="240" w:lineRule="auto"/>
         <w:jc w:val="both"/>
         <w:rPr>
           <w:rFonts w:asciiTheme="majorHAnsi" w:eastAsia="Times New Roman" w:hAnsiTheme="majorHAnsi" w:cstheme="majorHAnsi"/>
@@ -2524,7 +2430,7 @@
         <w:tabs>
           <w:tab w:val="right" w:pos="9923"/>
         </w:tabs>
-        <w:spacing w:after="200" w:line="240" w:lineRule="auto"/>
+        <w:spacing w:after="120" w:line="240" w:lineRule="auto"/>
         <w:jc w:val="both"/>
         <w:rPr>
           <w:rFonts w:asciiTheme="majorHAnsi" w:eastAsia="Times New Roman" w:hAnsiTheme="majorHAnsi" w:cstheme="majorHAnsi"/>
@@ -2625,6 +2531,7 @@
         <w:rPr>
           <w:rStyle w:val="Hyperlink"/>
           <w:rFonts w:asciiTheme="majorHAnsi" w:eastAsia="Times New Roman" w:hAnsiTheme="majorHAnsi" w:cstheme="majorHAnsi"/>
+          <w:color w:val="auto"/>
         </w:rPr>
       </w:pPr>
       <w:r>
@@ -2717,6 +2624,7 @@
           <w:rStyle w:val="Hyperlink"/>
           <w:rFonts w:asciiTheme="majorHAnsi" w:eastAsia="Times New Roman" w:hAnsiTheme="majorHAnsi" w:cstheme="majorHAnsi"/>
           <w:b/>
+          <w:color w:val="auto"/>
           <w:u w:val="none"/>
         </w:rPr>
         <w:t xml:space="preserve"> </w:t>
@@ -2727,13 +2635,14 @@
           <w:rFonts w:asciiTheme="majorHAnsi" w:eastAsia="Times New Roman" w:hAnsiTheme="majorHAnsi" w:cstheme="majorHAnsi"/>
           <w:b/>
           <w:noProof/>
+          <w:color w:val="auto"/>
         </w:rPr>
         <w:drawing>
-          <wp:inline distT="0" distB="0" distL="0" distR="0" wp14:anchorId="31B6D382" wp14:editId="4DDCFF10">
+          <wp:inline distT="0" distB="0" distL="0" distR="0" wp14:anchorId="31B6D382" wp14:editId="07E43721">
             <wp:extent cx="130175" cy="130175"/>
             <wp:effectExtent l="0" t="0" r="3175" b="3175"/>
             <wp:docPr id="1258695314" name="Picture 1" descr="A blue light with a cursor pointing at a computer screen&#10;&#10;Description automatically generated">
-              <a:hlinkClick xmlns:a="http://schemas.openxmlformats.org/drawingml/2006/main" r:id="rId13"/>
+              <a:hlinkClick xmlns:a="http://schemas.openxmlformats.org/drawingml/2006/main" r:id="rId16"/>
             </wp:docPr>
             <wp:cNvGraphicFramePr>
               <a:graphicFrameLocks xmlns:a="http://schemas.openxmlformats.org/drawingml/2006/main" noChangeAspect="1"/>
@@ -2742,13 +2651,13 @@
               <a:graphicData uri="http://schemas.openxmlformats.org/drawingml/2006/picture">
                 <pic:pic xmlns:pic="http://schemas.openxmlformats.org/drawingml/2006/picture">
                   <pic:nvPicPr>
-                    <pic:cNvPr id="56067785" name="Picture 1" descr="A blue light with a cursor pointing at a computer screen&#10;&#10;Description automatically generated">
-                      <a:hlinkClick r:id="rId13"/>
+                    <pic:cNvPr id="1258695314" name="Picture 1" descr="A blue light with a cursor pointing at a computer screen&#10;&#10;Description automatically generated">
+                      <a:hlinkClick r:id="rId16"/>
                     </pic:cNvPr>
                     <pic:cNvPicPr/>
                   </pic:nvPicPr>
                   <pic:blipFill>
-                    <a:blip r:embed="rId14"/>
+                    <a:blip r:embed="rId13"/>
                     <a:stretch>
                       <a:fillRect/>
                     </a:stretch>
@@ -2787,7 +2696,7 @@
         </w:rPr>
         <w:fldChar w:fldCharType="end"/>
       </w:r>
-      <w:hyperlink r:id="rId16" w:history="1">
+      <w:hyperlink r:id="rId17" w:history="1">
         <w:r>
           <w:rPr>
             <w:rStyle w:val="Hyperlink"/>
@@ -2872,13 +2781,14 @@
             <w:rFonts w:asciiTheme="majorHAnsi" w:eastAsia="Times New Roman" w:hAnsiTheme="majorHAnsi" w:cstheme="majorHAnsi"/>
             <w:b/>
             <w:noProof/>
+            <w:color w:val="auto"/>
           </w:rPr>
           <w:drawing>
-            <wp:inline distT="0" distB="0" distL="0" distR="0" wp14:anchorId="00DA7C52" wp14:editId="58DFFA34">
+            <wp:inline distT="0" distB="0" distL="0" distR="0" wp14:anchorId="00DA7C52" wp14:editId="5923911A">
               <wp:extent cx="130175" cy="130175"/>
               <wp:effectExtent l="0" t="0" r="3175" b="3175"/>
               <wp:docPr id="606234058" name="Picture 1" descr="A blue light with a cursor pointing at a computer screen&#10;&#10;Description automatically generated">
-                <a:hlinkClick xmlns:a="http://schemas.openxmlformats.org/drawingml/2006/main" r:id="rId13"/>
+                <a:hlinkClick xmlns:a="http://schemas.openxmlformats.org/drawingml/2006/main" r:id="rId17"/>
               </wp:docPr>
               <wp:cNvGraphicFramePr>
                 <a:graphicFrameLocks xmlns:a="http://schemas.openxmlformats.org/drawingml/2006/main" noChangeAspect="1"/>
@@ -2887,13 +2797,13 @@
                 <a:graphicData uri="http://schemas.openxmlformats.org/drawingml/2006/picture">
                   <pic:pic xmlns:pic="http://schemas.openxmlformats.org/drawingml/2006/picture">
                     <pic:nvPicPr>
-                      <pic:cNvPr id="56067785" name="Picture 1" descr="A blue light with a cursor pointing at a computer screen&#10;&#10;Description automatically generated">
-                        <a:hlinkClick r:id="rId13"/>
+                      <pic:cNvPr id="606234058" name="Picture 1" descr="A blue light with a cursor pointing at a computer screen&#10;&#10;Description automatically generated">
+                        <a:hlinkClick r:id="rId17"/>
                       </pic:cNvPr>
                       <pic:cNvPicPr/>
                     </pic:nvPicPr>
                     <pic:blipFill>
-                      <a:blip r:embed="rId14"/>
+                      <a:blip r:embed="rId13"/>
                       <a:stretch>
                         <a:fillRect/>
                       </a:stretch>
@@ -2926,7 +2836,7 @@
           <w:rFonts w:asciiTheme="majorHAnsi" w:eastAsia="Times New Roman" w:hAnsiTheme="majorHAnsi" w:cstheme="majorHAnsi"/>
         </w:rPr>
       </w:pPr>
-      <w:hyperlink r:id="rId17" w:history="1">
+      <w:hyperlink r:id="rId18" w:history="1">
         <w:r>
           <w:rPr>
             <w:rStyle w:val="Hyperlink"/>
@@ -2991,13 +2901,14 @@
             <w:rFonts w:asciiTheme="majorHAnsi" w:eastAsia="Times New Roman" w:hAnsiTheme="majorHAnsi" w:cstheme="majorHAnsi"/>
             <w:b/>
             <w:noProof/>
+            <w:color w:val="auto"/>
           </w:rPr>
           <w:drawing>
-            <wp:inline distT="0" distB="0" distL="0" distR="0" wp14:anchorId="1032C19A" wp14:editId="0639EB05">
+            <wp:inline distT="0" distB="0" distL="0" distR="0" wp14:anchorId="1032C19A" wp14:editId="4482816A">
               <wp:extent cx="130175" cy="130175"/>
               <wp:effectExtent l="0" t="0" r="3175" b="3175"/>
               <wp:docPr id="1007697551" name="Picture 1" descr="A blue light with a cursor pointing at a computer screen&#10;&#10;Description automatically generated">
-                <a:hlinkClick xmlns:a="http://schemas.openxmlformats.org/drawingml/2006/main" r:id="rId13"/>
+                <a:hlinkClick xmlns:a="http://schemas.openxmlformats.org/drawingml/2006/main" r:id="rId18"/>
               </wp:docPr>
               <wp:cNvGraphicFramePr>
                 <a:graphicFrameLocks xmlns:a="http://schemas.openxmlformats.org/drawingml/2006/main" noChangeAspect="1"/>
@@ -3006,13 +2917,13 @@
                 <a:graphicData uri="http://schemas.openxmlformats.org/drawingml/2006/picture">
                   <pic:pic xmlns:pic="http://schemas.openxmlformats.org/drawingml/2006/picture">
                     <pic:nvPicPr>
-                      <pic:cNvPr id="56067785" name="Picture 1" descr="A blue light with a cursor pointing at a computer screen&#10;&#10;Description automatically generated">
-                        <a:hlinkClick r:id="rId13"/>
+                      <pic:cNvPr id="1007697551" name="Picture 1" descr="A blue light with a cursor pointing at a computer screen&#10;&#10;Description automatically generated">
+                        <a:hlinkClick r:id="rId18"/>
                       </pic:cNvPr>
                       <pic:cNvPicPr/>
                     </pic:nvPicPr>
                     <pic:blipFill>
-                      <a:blip r:embed="rId14"/>
+                      <a:blip r:embed="rId13"/>
                       <a:stretch>
                         <a:fillRect/>
                       </a:stretch>
@@ -3045,7 +2956,7 @@
           <w:rFonts w:asciiTheme="majorHAnsi" w:eastAsia="Times New Roman" w:hAnsiTheme="majorHAnsi" w:cstheme="majorHAnsi"/>
         </w:rPr>
       </w:pPr>
-      <w:hyperlink r:id="rId18" w:history="1">
+      <w:hyperlink r:id="rId19" w:history="1">
         <w:r>
           <w:rPr>
             <w:rStyle w:val="Hyperlink"/>
@@ -3110,13 +3021,14 @@
             <w:rFonts w:asciiTheme="majorHAnsi" w:eastAsia="Times New Roman" w:hAnsiTheme="majorHAnsi" w:cstheme="majorHAnsi"/>
             <w:b/>
             <w:noProof/>
+            <w:color w:val="auto"/>
           </w:rPr>
           <w:drawing>
-            <wp:inline distT="0" distB="0" distL="0" distR="0" wp14:anchorId="6B321322" wp14:editId="7B14E6F9">
+            <wp:inline distT="0" distB="0" distL="0" distR="0" wp14:anchorId="6B321322" wp14:editId="5DAB99B8">
               <wp:extent cx="130175" cy="130175"/>
               <wp:effectExtent l="0" t="0" r="3175" b="3175"/>
               <wp:docPr id="1195959540" name="Picture 1" descr="A blue light with a cursor pointing at a computer screen&#10;&#10;Description automatically generated">
-                <a:hlinkClick xmlns:a="http://schemas.openxmlformats.org/drawingml/2006/main" r:id="rId13"/>
+                <a:hlinkClick xmlns:a="http://schemas.openxmlformats.org/drawingml/2006/main" r:id="rId19"/>
               </wp:docPr>
               <wp:cNvGraphicFramePr>
                 <a:graphicFrameLocks xmlns:a="http://schemas.openxmlformats.org/drawingml/2006/main" noChangeAspect="1"/>
@@ -3125,13 +3037,13 @@
                 <a:graphicData uri="http://schemas.openxmlformats.org/drawingml/2006/picture">
                   <pic:pic xmlns:pic="http://schemas.openxmlformats.org/drawingml/2006/picture">
                     <pic:nvPicPr>
-                      <pic:cNvPr id="56067785" name="Picture 1" descr="A blue light with a cursor pointing at a computer screen&#10;&#10;Description automatically generated">
-                        <a:hlinkClick r:id="rId13"/>
+                      <pic:cNvPr id="1195959540" name="Picture 1" descr="A blue light with a cursor pointing at a computer screen&#10;&#10;Description automatically generated">
+                        <a:hlinkClick r:id="rId19"/>
                       </pic:cNvPr>
                       <pic:cNvPicPr/>
                     </pic:nvPicPr>
                     <pic:blipFill>
-                      <a:blip r:embed="rId14"/>
+                      <a:blip r:embed="rId13"/>
                       <a:stretch>
                         <a:fillRect/>
                       </a:stretch>
@@ -3164,7 +3076,7 @@
           <w:rFonts w:asciiTheme="majorHAnsi" w:eastAsia="Times New Roman" w:hAnsiTheme="majorHAnsi" w:cstheme="majorHAnsi"/>
         </w:rPr>
       </w:pPr>
-      <w:hyperlink r:id="rId19" w:history="1">
+      <w:hyperlink r:id="rId20" w:history="1">
         <w:r>
           <w:rPr>
             <w:rStyle w:val="Hyperlink"/>
@@ -3229,13 +3141,14 @@
             <w:rFonts w:asciiTheme="majorHAnsi" w:eastAsia="Times New Roman" w:hAnsiTheme="majorHAnsi" w:cstheme="majorHAnsi"/>
             <w:b/>
             <w:noProof/>
+            <w:color w:val="auto"/>
           </w:rPr>
           <w:drawing>
-            <wp:inline distT="0" distB="0" distL="0" distR="0" wp14:anchorId="1488F4C9" wp14:editId="652383D5">
+            <wp:inline distT="0" distB="0" distL="0" distR="0" wp14:anchorId="1488F4C9" wp14:editId="1B351C5C">
               <wp:extent cx="130175" cy="130175"/>
               <wp:effectExtent l="0" t="0" r="3175" b="3175"/>
               <wp:docPr id="1011788604" name="Picture 1" descr="A blue light with a cursor pointing at a computer screen&#10;&#10;Description automatically generated">
-                <a:hlinkClick xmlns:a="http://schemas.openxmlformats.org/drawingml/2006/main" r:id="rId13"/>
+                <a:hlinkClick xmlns:a="http://schemas.openxmlformats.org/drawingml/2006/main" r:id="rId20"/>
               </wp:docPr>
               <wp:cNvGraphicFramePr>
                 <a:graphicFrameLocks xmlns:a="http://schemas.openxmlformats.org/drawingml/2006/main" noChangeAspect="1"/>
@@ -3244,13 +3157,13 @@
                 <a:graphicData uri="http://schemas.openxmlformats.org/drawingml/2006/picture">
                   <pic:pic xmlns:pic="http://schemas.openxmlformats.org/drawingml/2006/picture">
                     <pic:nvPicPr>
-                      <pic:cNvPr id="56067785" name="Picture 1" descr="A blue light with a cursor pointing at a computer screen&#10;&#10;Description automatically generated">
-                        <a:hlinkClick r:id="rId13"/>
+                      <pic:cNvPr id="1011788604" name="Picture 1" descr="A blue light with a cursor pointing at a computer screen&#10;&#10;Description automatically generated">
+                        <a:hlinkClick r:id="rId20"/>
                       </pic:cNvPr>
                       <pic:cNvPicPr/>
                     </pic:nvPicPr>
                     <pic:blipFill>
-                      <a:blip r:embed="rId14"/>
+                      <a:blip r:embed="rId13"/>
                       <a:stretch>
                         <a:fillRect/>
                       </a:stretch>
@@ -3283,7 +3196,7 @@
           <w:rFonts w:asciiTheme="majorHAnsi" w:eastAsia="Times New Roman" w:hAnsiTheme="majorHAnsi" w:cstheme="majorHAnsi"/>
         </w:rPr>
       </w:pPr>
-      <w:hyperlink r:id="rId20" w:history="1">
+      <w:hyperlink r:id="rId21" w:history="1">
         <w:r>
           <w:rPr>
             <w:rStyle w:val="Hyperlink"/>
@@ -3375,13 +3288,14 @@
             <w:rFonts w:asciiTheme="majorHAnsi" w:eastAsia="Times New Roman" w:hAnsiTheme="majorHAnsi" w:cstheme="majorHAnsi"/>
             <w:b/>
             <w:noProof/>
+            <w:color w:val="auto"/>
           </w:rPr>
           <w:drawing>
-            <wp:inline distT="0" distB="0" distL="0" distR="0" wp14:anchorId="2D097BEE" wp14:editId="5FE420CB">
+            <wp:inline distT="0" distB="0" distL="0" distR="0" wp14:anchorId="2D097BEE" wp14:editId="5F8DBA34">
               <wp:extent cx="130175" cy="130175"/>
               <wp:effectExtent l="0" t="0" r="3175" b="3175"/>
               <wp:docPr id="750052146" name="Picture 1" descr="A blue light with a cursor pointing at a computer screen&#10;&#10;Description automatically generated">
-                <a:hlinkClick xmlns:a="http://schemas.openxmlformats.org/drawingml/2006/main" r:id="rId13"/>
+                <a:hlinkClick xmlns:a="http://schemas.openxmlformats.org/drawingml/2006/main" r:id="rId21"/>
               </wp:docPr>
               <wp:cNvGraphicFramePr>
                 <a:graphicFrameLocks xmlns:a="http://schemas.openxmlformats.org/drawingml/2006/main" noChangeAspect="1"/>
@@ -3390,13 +3304,13 @@
                 <a:graphicData uri="http://schemas.openxmlformats.org/drawingml/2006/picture">
                   <pic:pic xmlns:pic="http://schemas.openxmlformats.org/drawingml/2006/picture">
                     <pic:nvPicPr>
-                      <pic:cNvPr id="56067785" name="Picture 1" descr="A blue light with a cursor pointing at a computer screen&#10;&#10;Description automatically generated">
-                        <a:hlinkClick r:id="rId13"/>
+                      <pic:cNvPr id="750052146" name="Picture 1" descr="A blue light with a cursor pointing at a computer screen&#10;&#10;Description automatically generated">
+                        <a:hlinkClick r:id="rId21"/>
                       </pic:cNvPr>
                       <pic:cNvPicPr/>
                     </pic:nvPicPr>
                     <pic:blipFill>
-                      <a:blip r:embed="rId14"/>
+                      <a:blip r:embed="rId13"/>
                       <a:stretch>
                         <a:fillRect/>
                       </a:stretch>
@@ -3423,13 +3337,18 @@
         <w:tabs>
           <w:tab w:val="right" w:pos="10466"/>
         </w:tabs>
-        <w:spacing w:line="240" w:lineRule="auto"/>
+        <w:spacing w:after="120" w:line="240" w:lineRule="auto"/>
         <w:jc w:val="both"/>
         <w:rPr>
-          <w:rFonts w:asciiTheme="majorHAnsi" w:eastAsia="Times New Roman" w:hAnsiTheme="majorHAnsi" w:cstheme="majorHAnsi"/>
-        </w:rPr>
-      </w:pPr>
-      <w:hyperlink r:id="rId21" w:history="1">
+          <w:rStyle w:val="Hyperlink"/>
+          <w:rFonts w:asciiTheme="majorHAnsi" w:eastAsia="Times New Roman" w:hAnsiTheme="majorHAnsi" w:cstheme="majorHAnsi"/>
+          <w:b/>
+          <w:noProof/>
+          <w:color w:val="auto"/>
+          <w:u w:val="none"/>
+        </w:rPr>
+      </w:pPr>
+      <w:hyperlink r:id="rId22" w:anchor=":~:text=all%204%20media-,Python%20Certificate,-Python%20Certificate" w:history="1">
         <w:r>
           <w:rPr>
             <w:rStyle w:val="Hyperlink"/>
@@ -3492,6 +3411,7 @@
             <w:rStyle w:val="Hyperlink"/>
             <w:rFonts w:asciiTheme="majorHAnsi" w:eastAsia="Times New Roman" w:hAnsiTheme="majorHAnsi" w:cstheme="majorHAnsi"/>
             <w:b/>
+            <w:color w:val="auto"/>
             <w:u w:val="none"/>
           </w:rPr>
           <w:t xml:space="preserve"> </w:t>
@@ -3502,13 +3422,14 @@
             <w:rFonts w:asciiTheme="majorHAnsi" w:eastAsia="Times New Roman" w:hAnsiTheme="majorHAnsi" w:cstheme="majorHAnsi"/>
             <w:b/>
             <w:noProof/>
+            <w:color w:val="auto"/>
           </w:rPr>
           <w:drawing>
-            <wp:inline distT="0" distB="0" distL="0" distR="0" wp14:anchorId="4F45BA55" wp14:editId="410A2413">
+            <wp:inline distT="0" distB="0" distL="0" distR="0" wp14:anchorId="4F45BA55" wp14:editId="5B2D535A">
               <wp:extent cx="130175" cy="130175"/>
               <wp:effectExtent l="0" t="0" r="3175" b="3175"/>
               <wp:docPr id="1853930767" name="Picture 1" descr="A blue light with a cursor pointing at a computer screen&#10;&#10;Description automatically generated">
-                <a:hlinkClick xmlns:a="http://schemas.openxmlformats.org/drawingml/2006/main" r:id="rId13"/>
+                <a:hlinkClick xmlns:a="http://schemas.openxmlformats.org/drawingml/2006/main" r:id="rId23"/>
               </wp:docPr>
               <wp:cNvGraphicFramePr>
                 <a:graphicFrameLocks xmlns:a="http://schemas.openxmlformats.org/drawingml/2006/main" noChangeAspect="1"/>
@@ -3517,13 +3438,13 @@
                 <a:graphicData uri="http://schemas.openxmlformats.org/drawingml/2006/picture">
                   <pic:pic xmlns:pic="http://schemas.openxmlformats.org/drawingml/2006/picture">
                     <pic:nvPicPr>
-                      <pic:cNvPr id="56067785" name="Picture 1" descr="A blue light with a cursor pointing at a computer screen&#10;&#10;Description automatically generated">
-                        <a:hlinkClick r:id="rId13"/>
+                      <pic:cNvPr id="1853930767" name="Picture 1" descr="A blue light with a cursor pointing at a computer screen&#10;&#10;Description automatically generated">
+                        <a:hlinkClick r:id="rId23"/>
                       </pic:cNvPr>
                       <pic:cNvPicPr/>
                     </pic:nvPicPr>
                     <pic:blipFill>
-                      <a:blip r:embed="rId14"/>
+                      <a:blip r:embed="rId13"/>
                       <a:stretch>
                         <a:fillRect/>
                       </a:stretch>
@@ -3545,11 +3466,172 @@
         </w:r>
       </w:hyperlink>
     </w:p>
+    <w:p>
+      <w:pPr>
+        <w:pBdr>
+          <w:bottom w:val="single" w:sz="4" w:space="1" w:color="000000"/>
+        </w:pBdr>
+        <w:tabs>
+          <w:tab w:val="right" w:pos="10627"/>
+        </w:tabs>
+        <w:spacing w:line="240" w:lineRule="auto"/>
+        <w:jc w:val="both"/>
+        <w:rPr>
+          <w:rFonts w:asciiTheme="majorHAnsi" w:eastAsia="Times New Roman" w:hAnsiTheme="majorHAnsi" w:cstheme="majorHAnsi"/>
+          <w:b/>
+          <w:smallCaps/>
+          <w:u w:val="single"/>
+        </w:rPr>
+      </w:pPr>
+      <w:r>
+        <w:rPr>
+          <w:rFonts w:asciiTheme="majorHAnsi" w:eastAsia="Times New Roman" w:hAnsiTheme="majorHAnsi" w:cstheme="majorHAnsi"/>
+          <w:b/>
+        </w:rPr>
+        <w:t>LANGUAGE</w:t>
+      </w:r>
+    </w:p>
+    <w:p>
+      <w:pPr>
+        <w:tabs>
+          <w:tab w:val="right" w:pos="10440"/>
+        </w:tabs>
+        <w:spacing w:line="240" w:lineRule="auto"/>
+        <w:jc w:val="both"/>
+        <w:rPr>
+          <w:rFonts w:asciiTheme="majorHAnsi" w:eastAsia="Times New Roman" w:hAnsiTheme="majorHAnsi" w:cstheme="majorHAnsi"/>
+          <w:b/>
+        </w:rPr>
+      </w:pPr>
+      <w:r>
+        <w:rPr>
+          <w:rFonts w:asciiTheme="majorHAnsi" w:eastAsia="Times New Roman" w:hAnsiTheme="majorHAnsi" w:cstheme="majorHAnsi"/>
+          <w:b/>
+        </w:rPr>
+        <w:t>Indonesia</w:t>
+      </w:r>
+      <w:r>
+        <w:rPr>
+          <w:rFonts w:asciiTheme="majorHAnsi" w:eastAsia="Times New Roman" w:hAnsiTheme="majorHAnsi" w:cstheme="majorHAnsi"/>
+          <w:b/>
+        </w:rPr>
+        <w:tab/>
+        <w:t>Native</w:t>
+      </w:r>
+    </w:p>
+    <w:p>
+      <w:pPr>
+        <w:tabs>
+          <w:tab w:val="right" w:pos="10440"/>
+        </w:tabs>
+        <w:spacing w:line="240" w:lineRule="auto"/>
+        <w:jc w:val="both"/>
+        <w:rPr>
+          <w:rFonts w:asciiTheme="majorHAnsi" w:eastAsia="Times New Roman" w:hAnsiTheme="majorHAnsi" w:cstheme="majorHAnsi"/>
+          <w:bCs/>
+        </w:rPr>
+      </w:pPr>
+      <w:r>
+        <w:rPr>
+          <w:rFonts w:asciiTheme="majorHAnsi" w:eastAsia="Times New Roman" w:hAnsiTheme="majorHAnsi" w:cstheme="majorHAnsi"/>
+          <w:b/>
+        </w:rPr>
+        <w:t>English</w:t>
+      </w:r>
+      <w:r>
+        <w:rPr>
+          <w:rFonts w:asciiTheme="majorHAnsi" w:eastAsia="Times New Roman" w:hAnsiTheme="majorHAnsi" w:cstheme="majorHAnsi"/>
+          <w:b/>
+        </w:rPr>
+        <w:tab/>
+      </w:r>
+      <w:hyperlink r:id="rId24" w:history="1">
+        <w:r>
+          <w:rPr>
+            <w:rStyle w:val="Hyperlink"/>
+            <w:rFonts w:asciiTheme="majorHAnsi" w:eastAsia="Times New Roman" w:hAnsiTheme="majorHAnsi" w:cstheme="majorHAnsi"/>
+            <w:b/>
+            <w:color w:val="auto"/>
+            <w:u w:val="none"/>
+          </w:rPr>
+          <w:t xml:space="preserve">TOEFL 647 </w:t>
+        </w:r>
+        <w:r>
+          <w:rPr>
+            <w:rStyle w:val="Hyperlink"/>
+            <w:rFonts w:asciiTheme="majorHAnsi" w:eastAsia="Times New Roman" w:hAnsiTheme="majorHAnsi" w:cstheme="majorHAnsi"/>
+            <w:bCs/>
+            <w:color w:val="auto"/>
+            <w:u w:val="none"/>
+          </w:rPr>
+          <w:t>(Listening 48/50, Structure&amp;Written 38/40, Vocabulary 47/50)</w:t>
+        </w:r>
+        <w:r>
+          <w:rPr>
+            <w:rStyle w:val="Hyperlink"/>
+            <w:rFonts w:asciiTheme="majorHAnsi" w:eastAsia="Times New Roman" w:hAnsiTheme="majorHAnsi" w:cstheme="majorHAnsi"/>
+            <w:b/>
+            <w:noProof/>
+            <w:color w:val="auto"/>
+            <w:u w:val="none"/>
+          </w:rPr>
+          <w:t xml:space="preserve"> </w:t>
+        </w:r>
+        <w:r>
+          <w:rPr>
+            <w:rStyle w:val="Hyperlink"/>
+            <w:rFonts w:asciiTheme="majorHAnsi" w:eastAsia="Times New Roman" w:hAnsiTheme="majorHAnsi" w:cstheme="majorHAnsi"/>
+            <w:b/>
+            <w:noProof/>
+            <w:color w:val="auto"/>
+          </w:rPr>
+          <w:drawing>
+            <wp:inline distT="0" distB="0" distL="0" distR="0" wp14:anchorId="3ACA9195" wp14:editId="77FE2D00">
+              <wp:extent cx="130175" cy="130175"/>
+              <wp:effectExtent l="0" t="0" r="3175" b="3175"/>
+              <wp:docPr id="1898151691" name="Picture 1" descr="A blue light with a cursor pointing at a computer screen&#10;&#10;Description automatically generated">
+                <a:hlinkClick xmlns:a="http://schemas.openxmlformats.org/drawingml/2006/main" r:id="rId24"/>
+              </wp:docPr>
+              <wp:cNvGraphicFramePr>
+                <a:graphicFrameLocks xmlns:a="http://schemas.openxmlformats.org/drawingml/2006/main" noChangeAspect="1"/>
+              </wp:cNvGraphicFramePr>
+              <a:graphic xmlns:a="http://schemas.openxmlformats.org/drawingml/2006/main">
+                <a:graphicData uri="http://schemas.openxmlformats.org/drawingml/2006/picture">
+                  <pic:pic xmlns:pic="http://schemas.openxmlformats.org/drawingml/2006/picture">
+                    <pic:nvPicPr>
+                      <pic:cNvPr id="1898151691" name="Picture 1" descr="A blue light with a cursor pointing at a computer screen&#10;&#10;Description automatically generated">
+                        <a:hlinkClick r:id="rId24"/>
+                      </pic:cNvPr>
+                      <pic:cNvPicPr/>
+                    </pic:nvPicPr>
+                    <pic:blipFill>
+                      <a:blip r:embed="rId13"/>
+                      <a:stretch>
+                        <a:fillRect/>
+                      </a:stretch>
+                    </pic:blipFill>
+                    <pic:spPr>
+                      <a:xfrm>
+                        <a:off x="0" y="0"/>
+                        <a:ext cx="157328" cy="157328"/>
+                      </a:xfrm>
+                      <a:prstGeom prst="rect">
+                        <a:avLst/>
+                      </a:prstGeom>
+                    </pic:spPr>
+                  </pic:pic>
+                </a:graphicData>
+              </a:graphic>
+            </wp:inline>
+          </w:drawing>
+        </w:r>
+      </w:hyperlink>
+    </w:p>
     <w:sectPr>
-      <w:headerReference w:type="default" r:id="rId22"/>
-      <w:footerReference w:type="default" r:id="rId23"/>
-      <w:headerReference w:type="first" r:id="rId24"/>
-      <w:footerReference w:type="first" r:id="rId25"/>
+      <w:headerReference w:type="default" r:id="rId25"/>
+      <w:footerReference w:type="default" r:id="rId26"/>
+      <w:headerReference w:type="first" r:id="rId27"/>
+      <w:footerReference w:type="first" r:id="rId28"/>
       <w:type w:val="continuous"/>
       <w:pgSz w:w="11906" w:h="16838"/>
       <w:pgMar w:top="720" w:right="720" w:bottom="720" w:left="720" w:header="720" w:footer="720" w:gutter="0"/>
@@ -3669,7 +3751,7 @@
         <v:path o:extrusionok="f" gradientshapeok="t" o:connecttype="rect"/>
         <o:lock v:ext="edit" aspectratio="t"/>
       </v:shapetype>
-      <v:shape id="_x0000_i1107" type="#_x0000_t75" style="width:11.25pt;height:11.25pt" o:bullet="t">
+      <v:shape id="_x0000_i1060" type="#_x0000_t75" style="width:11.55pt;height:11.55pt" o:bullet="t">
         <v:imagedata r:id="rId1" o:title="mso36FA"/>
       </v:shape>
     </w:pict>
@@ -4424,7 +4506,6 @@
   <w:style w:type="character" w:default="1" w:styleId="DefaultParagraphFont">
     <w:name w:val="Default Paragraph Font"/>
     <w:uiPriority w:val="1"/>
-    <w:semiHidden/>
     <w:unhideWhenUsed/>
   </w:style>
   <w:style w:type="table" w:default="1" w:styleId="TableNormal">
@@ -4514,6 +4595,18 @@
       <w:ind w:left="720"/>
       <w:contextualSpacing/>
     </w:pPr>
+  </w:style>
+  <w:style w:type="character" w:styleId="FollowedHyperlink">
+    <w:name w:val="FollowedHyperlink"/>
+    <w:basedOn w:val="DefaultParagraphFont"/>
+    <w:uiPriority w:val="99"/>
+    <w:semiHidden/>
+    <w:unhideWhenUsed/>
+    <w:rsid w:val="00633530"/>
+    <w:rPr>
+      <w:color w:val="800080" w:themeColor="followedHyperlink"/>
+      <w:u w:val="single"/>
+    </w:rPr>
   </w:style>
 </w:styles>
 </file>

</xml_diff>

<commit_message>
change to international version
</commit_message>
<xml_diff>
--- a/Resume - Yusril Albi.docx
+++ b/Resume - Yusril Albi.docx
@@ -232,7 +232,13 @@
         <w:rPr>
           <w:rFonts w:asciiTheme="majorHAnsi" w:eastAsia="Times New Roman" w:hAnsiTheme="majorHAnsi" w:cstheme="majorHAnsi"/>
         </w:rPr>
-        <w:t xml:space="preserve">DKI Jakarta | +6281273032294 | </w:t>
+        <w:t xml:space="preserve">Indonesia, </w:t>
+      </w:r>
+      <w:r>
+        <w:rPr>
+          <w:rFonts w:asciiTheme="majorHAnsi" w:eastAsia="Times New Roman" w:hAnsiTheme="majorHAnsi" w:cstheme="majorHAnsi"/>
+        </w:rPr>
+        <w:t xml:space="preserve">Jakarta | +6281273032294 | </w:t>
       </w:r>
       <w:hyperlink r:id="rId11" w:history="1">
         <w:r>
@@ -486,7 +492,7 @@
         <w:sectPr>
           <w:type w:val="continuous"/>
           <w:pgSz w:w="11906" w:h="16838"/>
-          <w:pgMar w:top="720" w:right="720" w:bottom="720" w:left="720" w:header="720" w:footer="720" w:gutter="0"/>
+          <w:pgMar w:top="720" w:right="720" w:bottom="720" w:left="720" w:header="720" w:footer="432" w:gutter="0"/>
           <w:pgNumType w:start="1"/>
           <w:cols w:space="720"/>
           <w:docGrid w:linePitch="299"/>
@@ -510,13 +516,6 @@
           <w:rFonts w:asciiTheme="majorHAnsi" w:eastAsia="Times New Roman" w:hAnsiTheme="majorHAnsi" w:cstheme="majorHAnsi"/>
           <w:b/>
         </w:rPr>
-        <w:t xml:space="preserve">PT </w:t>
-      </w:r>
-      <w:r>
-        <w:rPr>
-          <w:rFonts w:asciiTheme="majorHAnsi" w:eastAsia="Times New Roman" w:hAnsiTheme="majorHAnsi" w:cstheme="majorHAnsi"/>
-          <w:b/>
-        </w:rPr>
         <w:t>S</w:t>
       </w:r>
       <w:r>
@@ -524,7 +523,7 @@
           <w:rFonts w:asciiTheme="majorHAnsi" w:eastAsia="Times New Roman" w:hAnsiTheme="majorHAnsi" w:cstheme="majorHAnsi"/>
           <w:b/>
         </w:rPr>
-        <w:t>amsung R&amp;D - Indonesia</w:t>
+        <w:t>amsung R&amp;D</w:t>
       </w:r>
       <w:r>
         <w:rPr>
@@ -532,7 +531,20 @@
           <w:b/>
         </w:rPr>
         <w:tab/>
-        <w:t>Jakarta, Indonesia</w:t>
+      </w:r>
+      <w:r>
+        <w:rPr>
+          <w:rFonts w:asciiTheme="majorHAnsi" w:eastAsia="Times New Roman" w:hAnsiTheme="majorHAnsi" w:cstheme="majorHAnsi"/>
+          <w:b/>
+        </w:rPr>
+        <w:t xml:space="preserve">Jakarta, </w:t>
+      </w:r>
+      <w:r>
+        <w:rPr>
+          <w:rFonts w:asciiTheme="majorHAnsi" w:eastAsia="Times New Roman" w:hAnsiTheme="majorHAnsi" w:cstheme="majorHAnsi"/>
+          <w:b/>
+        </w:rPr>
+        <w:t>Indonesia</w:t>
       </w:r>
     </w:p>
     <w:p>
@@ -607,7 +619,21 @@
           <w:rFonts w:asciiTheme="majorHAnsi" w:eastAsia="Times New Roman" w:hAnsiTheme="majorHAnsi" w:cstheme="majorHAnsi"/>
           <w:i/>
         </w:rPr>
-        <w:t xml:space="preserve"> – </w:t>
+        <w:t xml:space="preserve"> </w:t>
+      </w:r>
+      <w:r>
+        <w:rPr>
+          <w:rFonts w:asciiTheme="majorHAnsi" w:eastAsia="Times New Roman" w:hAnsiTheme="majorHAnsi" w:cstheme="majorHAnsi"/>
+          <w:i/>
+        </w:rPr>
+        <w:t>-</w:t>
+      </w:r>
+      <w:r>
+        <w:rPr>
+          <w:rFonts w:asciiTheme="majorHAnsi" w:eastAsia="Times New Roman" w:hAnsiTheme="majorHAnsi" w:cstheme="majorHAnsi"/>
+          <w:i/>
+        </w:rPr>
+        <w:t xml:space="preserve"> </w:t>
       </w:r>
       <w:r>
         <w:rPr>
@@ -634,13 +660,6 @@
           <w:rFonts w:asciiTheme="majorHAnsi" w:eastAsia="Times New Roman" w:hAnsiTheme="majorHAnsi" w:cstheme="majorHAnsi"/>
           <w:b/>
         </w:rPr>
-        <w:t xml:space="preserve">PT </w:t>
-      </w:r>
-      <w:r>
-        <w:rPr>
-          <w:rFonts w:asciiTheme="majorHAnsi" w:eastAsia="Times New Roman" w:hAnsiTheme="majorHAnsi" w:cstheme="majorHAnsi"/>
-          <w:b/>
-        </w:rPr>
         <w:t>Shopee</w:t>
       </w:r>
       <w:r>
@@ -648,7 +667,7 @@
           <w:rFonts w:asciiTheme="majorHAnsi" w:eastAsia="Times New Roman" w:hAnsiTheme="majorHAnsi" w:cstheme="majorHAnsi"/>
           <w:b/>
         </w:rPr>
-        <w:t xml:space="preserve"> International - Indonesia</w:t>
+        <w:t xml:space="preserve"> International</w:t>
       </w:r>
       <w:r>
         <w:rPr>
@@ -656,7 +675,20 @@
           <w:b/>
         </w:rPr>
         <w:tab/>
-        <w:t>Jakarta, Indonesia</w:t>
+      </w:r>
+      <w:r>
+        <w:rPr>
+          <w:rFonts w:asciiTheme="majorHAnsi" w:eastAsia="Times New Roman" w:hAnsiTheme="majorHAnsi" w:cstheme="majorHAnsi"/>
+          <w:b/>
+        </w:rPr>
+        <w:t xml:space="preserve">Jakarta, </w:t>
+      </w:r>
+      <w:r>
+        <w:rPr>
+          <w:rFonts w:asciiTheme="majorHAnsi" w:eastAsia="Times New Roman" w:hAnsiTheme="majorHAnsi" w:cstheme="majorHAnsi"/>
+          <w:b/>
+        </w:rPr>
+        <w:t>Indonesia</w:t>
       </w:r>
     </w:p>
     <w:p>
@@ -690,7 +722,21 @@
           <w:i/>
         </w:rPr>
         <w:tab/>
-        <w:t>Aug 2023 – No</w:t>
+        <w:t xml:space="preserve">Aug 2023 </w:t>
+      </w:r>
+      <w:r>
+        <w:rPr>
+          <w:rFonts w:asciiTheme="majorHAnsi" w:eastAsia="Times New Roman" w:hAnsiTheme="majorHAnsi" w:cstheme="majorHAnsi"/>
+          <w:i/>
+        </w:rPr>
+        <w:t>-</w:t>
+      </w:r>
+      <w:r>
+        <w:rPr>
+          <w:rFonts w:asciiTheme="majorHAnsi" w:eastAsia="Times New Roman" w:hAnsiTheme="majorHAnsi" w:cstheme="majorHAnsi"/>
+          <w:i/>
+        </w:rPr>
+        <w:t xml:space="preserve"> No</w:t>
       </w:r>
       <w:r>
         <w:rPr>
@@ -723,7 +769,35 @@
           <w:rFonts w:asciiTheme="majorHAnsi" w:eastAsia="Times New Roman" w:hAnsiTheme="majorHAnsi" w:cstheme="majorHAnsi"/>
           <w:b/>
         </w:rPr>
-        <w:t>PT Bank Rakyat Indonesia (BRI)</w:t>
+        <w:t xml:space="preserve">Banking Industry </w:t>
+      </w:r>
+      <w:r>
+        <w:rPr>
+          <w:rFonts w:asciiTheme="majorHAnsi" w:eastAsia="Times New Roman" w:hAnsiTheme="majorHAnsi" w:cstheme="majorHAnsi"/>
+          <w:b/>
+        </w:rPr>
+        <w:t>-</w:t>
+      </w:r>
+      <w:r>
+        <w:rPr>
+          <w:rFonts w:asciiTheme="majorHAnsi" w:eastAsia="Times New Roman" w:hAnsiTheme="majorHAnsi" w:cstheme="majorHAnsi"/>
+          <w:b/>
+        </w:rPr>
+        <w:t xml:space="preserve"> </w:t>
+      </w:r>
+      <w:r>
+        <w:rPr>
+          <w:rFonts w:asciiTheme="majorHAnsi" w:eastAsia="Times New Roman" w:hAnsiTheme="majorHAnsi" w:cstheme="majorHAnsi"/>
+          <w:b/>
+        </w:rPr>
+        <w:t xml:space="preserve">PT </w:t>
+      </w:r>
+      <w:r>
+        <w:rPr>
+          <w:rFonts w:asciiTheme="majorHAnsi" w:eastAsia="Times New Roman" w:hAnsiTheme="majorHAnsi" w:cstheme="majorHAnsi"/>
+          <w:b/>
+        </w:rPr>
+        <w:t>BRI</w:t>
       </w:r>
       <w:r>
         <w:rPr>
@@ -736,7 +810,14 @@
           <w:rFonts w:asciiTheme="majorHAnsi" w:eastAsia="Times New Roman" w:hAnsiTheme="majorHAnsi" w:cstheme="majorHAnsi"/>
           <w:b/>
         </w:rPr>
-        <w:t>Jakarta, Indonesia</w:t>
+        <w:t xml:space="preserve">Jakarta, </w:t>
+      </w:r>
+      <w:r>
+        <w:rPr>
+          <w:rFonts w:asciiTheme="majorHAnsi" w:eastAsia="Times New Roman" w:hAnsiTheme="majorHAnsi" w:cstheme="majorHAnsi"/>
+          <w:b/>
+        </w:rPr>
+        <w:t>Indonesia</w:t>
       </w:r>
     </w:p>
     <w:p>
@@ -748,71 +829,15 @@
         <w:jc w:val="both"/>
         <w:rPr>
           <w:rFonts w:asciiTheme="majorHAnsi" w:eastAsia="Times New Roman" w:hAnsiTheme="majorHAnsi" w:cstheme="majorHAnsi"/>
-          <w:b/>
-        </w:rPr>
-      </w:pPr>
-      <w:r>
-        <w:rPr>
-          <w:rFonts w:asciiTheme="majorHAnsi" w:eastAsia="Times New Roman" w:hAnsiTheme="majorHAnsi" w:cstheme="majorHAnsi"/>
-          <w:i/>
-        </w:rPr>
-        <w:t>Data Engineer - Intern</w:t>
-      </w:r>
-      <w:r>
-        <w:rPr>
-          <w:rFonts w:asciiTheme="majorHAnsi" w:eastAsia="Times New Roman" w:hAnsiTheme="majorHAnsi" w:cstheme="majorHAnsi"/>
-          <w:i/>
-        </w:rPr>
-        <w:tab/>
-      </w:r>
-      <w:r>
-        <w:rPr>
-          <w:rFonts w:asciiTheme="majorHAnsi" w:eastAsia="Times New Roman" w:hAnsiTheme="majorHAnsi" w:cstheme="majorHAnsi"/>
-          <w:i/>
-        </w:rPr>
-        <w:t>Sept</w:t>
-      </w:r>
-      <w:r>
-        <w:rPr>
-          <w:rFonts w:asciiTheme="majorHAnsi" w:eastAsia="Times New Roman" w:hAnsiTheme="majorHAnsi" w:cstheme="majorHAnsi"/>
-          <w:i/>
-        </w:rPr>
-        <w:t xml:space="preserve"> 202</w:t>
-      </w:r>
-      <w:r>
-        <w:rPr>
-          <w:rFonts w:asciiTheme="majorHAnsi" w:eastAsia="Times New Roman" w:hAnsiTheme="majorHAnsi" w:cstheme="majorHAnsi"/>
-          <w:i/>
-        </w:rPr>
-        <w:t>2</w:t>
-      </w:r>
-      <w:r>
-        <w:rPr>
-          <w:rFonts w:asciiTheme="majorHAnsi" w:eastAsia="Times New Roman" w:hAnsiTheme="majorHAnsi" w:cstheme="majorHAnsi"/>
-          <w:i/>
-        </w:rPr>
-        <w:t xml:space="preserve"> - </w:t>
-      </w:r>
-      <w:r>
-        <w:rPr>
-          <w:rFonts w:asciiTheme="majorHAnsi" w:eastAsia="Times New Roman" w:hAnsiTheme="majorHAnsi" w:cstheme="majorHAnsi"/>
-          <w:i/>
-        </w:rPr>
-        <w:t>Mar</w:t>
-      </w:r>
-      <w:r>
-        <w:rPr>
-          <w:rFonts w:asciiTheme="majorHAnsi" w:eastAsia="Times New Roman" w:hAnsiTheme="majorHAnsi" w:cstheme="majorHAnsi"/>
-          <w:i/>
-        </w:rPr>
-        <w:t xml:space="preserve"> 202</w:t>
-      </w:r>
-      <w:r>
-        <w:rPr>
-          <w:rFonts w:asciiTheme="majorHAnsi" w:eastAsia="Times New Roman" w:hAnsiTheme="majorHAnsi" w:cstheme="majorHAnsi"/>
-          <w:i/>
-        </w:rPr>
-        <w:t>3</w:t>
+          <w:iCs/>
+        </w:rPr>
+      </w:pPr>
+      <w:r>
+        <w:rPr>
+          <w:rFonts w:asciiTheme="majorHAnsi" w:eastAsia="Times New Roman" w:hAnsiTheme="majorHAnsi" w:cstheme="majorHAnsi"/>
+          <w:iCs/>
+        </w:rPr>
+        <w:t xml:space="preserve">Largest &amp; Widest Bank in Indonesia </w:t>
       </w:r>
     </w:p>
     <w:p>
@@ -824,27 +849,71 @@
         <w:jc w:val="both"/>
         <w:rPr>
           <w:rFonts w:asciiTheme="majorHAnsi" w:eastAsia="Times New Roman" w:hAnsiTheme="majorHAnsi" w:cstheme="majorHAnsi"/>
-        </w:rPr>
-      </w:pPr>
-      <w:r>
-        <w:rPr>
-          <w:rFonts w:asciiTheme="majorHAnsi" w:eastAsia="Times New Roman" w:hAnsiTheme="majorHAnsi" w:cstheme="majorHAnsi"/>
-          <w:b/>
-        </w:rPr>
-        <w:t>Service Education DKI Jakarta</w:t>
-      </w:r>
-      <w:r>
-        <w:rPr>
-          <w:rFonts w:asciiTheme="majorHAnsi" w:eastAsia="Times New Roman" w:hAnsiTheme="majorHAnsi" w:cstheme="majorHAnsi"/>
+          <w:b/>
+        </w:rPr>
+      </w:pPr>
+      <w:r>
+        <w:rPr>
+          <w:rFonts w:asciiTheme="majorHAnsi" w:eastAsia="Times New Roman" w:hAnsiTheme="majorHAnsi" w:cstheme="majorHAnsi"/>
+          <w:i/>
+        </w:rPr>
+        <w:t>Data Engineer - Intern</w:t>
+      </w:r>
+      <w:r>
+        <w:rPr>
+          <w:rFonts w:asciiTheme="majorHAnsi" w:eastAsia="Times New Roman" w:hAnsiTheme="majorHAnsi" w:cstheme="majorHAnsi"/>
+          <w:i/>
         </w:rPr>
         <w:tab/>
       </w:r>
       <w:r>
         <w:rPr>
           <w:rFonts w:asciiTheme="majorHAnsi" w:eastAsia="Times New Roman" w:hAnsiTheme="majorHAnsi" w:cstheme="majorHAnsi"/>
-          <w:b/>
-        </w:rPr>
-        <w:t>Jakarta, Indonesia</w:t>
+          <w:i/>
+        </w:rPr>
+        <w:t>Sept</w:t>
+      </w:r>
+      <w:r>
+        <w:rPr>
+          <w:rFonts w:asciiTheme="majorHAnsi" w:eastAsia="Times New Roman" w:hAnsiTheme="majorHAnsi" w:cstheme="majorHAnsi"/>
+          <w:i/>
+        </w:rPr>
+        <w:t xml:space="preserve"> 202</w:t>
+      </w:r>
+      <w:r>
+        <w:rPr>
+          <w:rFonts w:asciiTheme="majorHAnsi" w:eastAsia="Times New Roman" w:hAnsiTheme="majorHAnsi" w:cstheme="majorHAnsi"/>
+          <w:i/>
+        </w:rPr>
+        <w:t>2</w:t>
+      </w:r>
+      <w:r>
+        <w:rPr>
+          <w:rFonts w:asciiTheme="majorHAnsi" w:eastAsia="Times New Roman" w:hAnsiTheme="majorHAnsi" w:cstheme="majorHAnsi"/>
+          <w:i/>
+        </w:rPr>
+        <w:t xml:space="preserve"> - </w:t>
+      </w:r>
+      <w:r>
+        <w:rPr>
+          <w:rFonts w:asciiTheme="majorHAnsi" w:eastAsia="Times New Roman" w:hAnsiTheme="majorHAnsi" w:cstheme="majorHAnsi"/>
+          <w:i/>
+        </w:rPr>
+        <w:t>Mar</w:t>
+      </w:r>
+      <w:r>
+        <w:rPr>
+          <w:rFonts w:asciiTheme="majorHAnsi" w:eastAsia="Times New Roman" w:hAnsiTheme="majorHAnsi" w:cstheme="majorHAnsi"/>
+          <w:i/>
+        </w:rPr>
+        <w:t xml:space="preserve"> 202</w:t>
+      </w:r>
+      <w:r>
+        <w:rPr>
+          <w:rFonts w:asciiTheme="majorHAnsi" w:eastAsia="Times New Roman" w:hAnsiTheme="majorHAnsi" w:cstheme="majorHAnsi"/>
+          <w:i/>
+        </w:rPr>
+        <w:t>3</w:t>
       </w:r>
     </w:p>
     <w:p>
@@ -856,6 +925,45 @@
         <w:jc w:val="both"/>
         <w:rPr>
           <w:rFonts w:asciiTheme="majorHAnsi" w:eastAsia="Times New Roman" w:hAnsiTheme="majorHAnsi" w:cstheme="majorHAnsi"/>
+        </w:rPr>
+      </w:pPr>
+      <w:r>
+        <w:rPr>
+          <w:rFonts w:asciiTheme="majorHAnsi" w:eastAsia="Times New Roman" w:hAnsiTheme="majorHAnsi" w:cstheme="majorHAnsi"/>
+          <w:b/>
+        </w:rPr>
+        <w:t>Service Education</w:t>
+      </w:r>
+      <w:r>
+        <w:rPr>
+          <w:rFonts w:asciiTheme="majorHAnsi" w:eastAsia="Times New Roman" w:hAnsiTheme="majorHAnsi" w:cstheme="majorHAnsi"/>
+        </w:rPr>
+        <w:tab/>
+      </w:r>
+      <w:r>
+        <w:rPr>
+          <w:rFonts w:asciiTheme="majorHAnsi" w:eastAsia="Times New Roman" w:hAnsiTheme="majorHAnsi" w:cstheme="majorHAnsi"/>
+          <w:b/>
+        </w:rPr>
+        <w:t>Jakarta, I</w:t>
+      </w:r>
+      <w:r>
+        <w:rPr>
+          <w:rFonts w:asciiTheme="majorHAnsi" w:eastAsia="Times New Roman" w:hAnsiTheme="majorHAnsi" w:cstheme="majorHAnsi"/>
+          <w:b/>
+        </w:rPr>
+        <w:t>ndonesia</w:t>
+      </w:r>
+    </w:p>
+    <w:p>
+      <w:pPr>
+        <w:tabs>
+          <w:tab w:val="right" w:pos="10466"/>
+        </w:tabs>
+        <w:spacing w:line="220" w:lineRule="auto"/>
+        <w:jc w:val="both"/>
+        <w:rPr>
+          <w:rFonts w:asciiTheme="majorHAnsi" w:eastAsia="Times New Roman" w:hAnsiTheme="majorHAnsi" w:cstheme="majorHAnsi"/>
           <w:i/>
         </w:rPr>
       </w:pPr>
@@ -923,7 +1031,6 @@
         </w:tabs>
         <w:spacing w:line="220" w:lineRule="auto"/>
         <w:ind w:left="-270"/>
-        <w:jc w:val="center"/>
         <w:rPr>
           <w:rFonts w:asciiTheme="majorHAnsi" w:eastAsia="Times New Roman" w:hAnsiTheme="majorHAnsi" w:cstheme="majorHAnsi"/>
           <w:b/>
@@ -936,58 +1043,236 @@
           <w:b/>
           <w:bCs/>
         </w:rPr>
-        <w:t>General</w:t>
-      </w:r>
-      <w:r>
-        <w:rPr>
-          <w:rFonts w:asciiTheme="majorHAnsi" w:eastAsia="Times New Roman" w:hAnsiTheme="majorHAnsi" w:cstheme="majorHAnsi"/>
-          <w:b/>
-          <w:bCs/>
-        </w:rPr>
-        <w:t xml:space="preserve"> Task</w:t>
-      </w:r>
-    </w:p>
-    <w:p>
-      <w:pPr>
+        <w:t>Achievements</w:t>
+      </w:r>
+    </w:p>
+    <w:p>
+      <w:pPr>
+        <w:pStyle w:val="ListParagraph"/>
+        <w:numPr>
+          <w:ilvl w:val="0"/>
+          <w:numId w:val="3"/>
+        </w:numPr>
         <w:tabs>
           <w:tab w:val="right" w:pos="10466"/>
         </w:tabs>
         <w:spacing w:after="240" w:line="221" w:lineRule="auto"/>
-        <w:ind w:left="-274"/>
-        <w:jc w:val="center"/>
-        <w:rPr>
-          <w:rFonts w:asciiTheme="majorHAnsi" w:eastAsia="Times New Roman" w:hAnsiTheme="majorHAnsi" w:cstheme="majorHAnsi"/>
-        </w:rPr>
-      </w:pPr>
-      <w:r>
-        <w:rPr>
-          <w:rFonts w:asciiTheme="majorHAnsi" w:eastAsia="Times New Roman" w:hAnsiTheme="majorHAnsi" w:cstheme="majorHAnsi"/>
-        </w:rPr>
-        <w:t>I</w:t>
-      </w:r>
-      <w:r>
-        <w:rPr>
-          <w:rFonts w:asciiTheme="majorHAnsi" w:eastAsia="Times New Roman" w:hAnsiTheme="majorHAnsi" w:cstheme="majorHAnsi"/>
-        </w:rPr>
-        <w:t xml:space="preserve"> am responsible for </w:t>
-      </w:r>
-      <w:r>
-        <w:rPr>
-          <w:rFonts w:asciiTheme="majorHAnsi" w:eastAsia="Times New Roman" w:hAnsiTheme="majorHAnsi" w:cstheme="majorHAnsi"/>
-        </w:rPr>
-        <w:t xml:space="preserve">developing an application </w:t>
-      </w:r>
-      <w:r>
-        <w:rPr>
-          <w:rFonts w:asciiTheme="majorHAnsi" w:eastAsia="Times New Roman" w:hAnsiTheme="majorHAnsi" w:cstheme="majorHAnsi"/>
-        </w:rPr>
-        <w:t>and improvement</w:t>
-      </w:r>
-      <w:r>
-        <w:rPr>
-          <w:rFonts w:asciiTheme="majorHAnsi" w:eastAsia="Times New Roman" w:hAnsiTheme="majorHAnsi" w:cstheme="majorHAnsi"/>
-        </w:rPr>
-        <w:t>, adheres strictly to clean architecture principles, implements algorithms with optimal complexity, and fulfills all specified requirements, all while upholding the highest standards of clean code practices.</w:t>
+        <w:ind w:left="-90" w:hanging="180"/>
+        <w:rPr>
+          <w:rFonts w:asciiTheme="majorHAnsi" w:eastAsia="Times New Roman" w:hAnsiTheme="majorHAnsi" w:cstheme="majorHAnsi"/>
+        </w:rPr>
+      </w:pPr>
+      <w:r>
+        <w:rPr>
+          <w:rFonts w:asciiTheme="majorHAnsi" w:eastAsia="Times New Roman" w:hAnsiTheme="majorHAnsi" w:cstheme="majorHAnsi"/>
+        </w:rPr>
+        <w:t>Crawl</w:t>
+      </w:r>
+      <w:r>
+        <w:rPr>
+          <w:rFonts w:asciiTheme="majorHAnsi" w:eastAsia="Times New Roman" w:hAnsiTheme="majorHAnsi" w:cstheme="majorHAnsi"/>
+        </w:rPr>
+        <w:t>ed</w:t>
+      </w:r>
+      <w:r>
+        <w:rPr>
+          <w:rFonts w:asciiTheme="majorHAnsi" w:eastAsia="Times New Roman" w:hAnsiTheme="majorHAnsi" w:cstheme="majorHAnsi"/>
+        </w:rPr>
+        <w:t xml:space="preserve"> 1 million E-Commerce Data</w:t>
+      </w:r>
+    </w:p>
+    <w:p>
+      <w:pPr>
+        <w:pStyle w:val="ListParagraph"/>
+        <w:numPr>
+          <w:ilvl w:val="0"/>
+          <w:numId w:val="3"/>
+        </w:numPr>
+        <w:tabs>
+          <w:tab w:val="right" w:pos="10466"/>
+        </w:tabs>
+        <w:spacing w:line="221" w:lineRule="auto"/>
+        <w:ind w:left="-90" w:hanging="180"/>
+        <w:rPr>
+          <w:rFonts w:asciiTheme="majorHAnsi" w:eastAsia="Times New Roman" w:hAnsiTheme="majorHAnsi" w:cstheme="majorHAnsi"/>
+        </w:rPr>
+      </w:pPr>
+      <w:r>
+        <w:rPr>
+          <w:rFonts w:asciiTheme="majorHAnsi" w:eastAsia="Times New Roman" w:hAnsiTheme="majorHAnsi" w:cstheme="majorHAnsi"/>
+        </w:rPr>
+        <w:t>Handle</w:t>
+      </w:r>
+      <w:r>
+        <w:rPr>
+          <w:rFonts w:asciiTheme="majorHAnsi" w:eastAsia="Times New Roman" w:hAnsiTheme="majorHAnsi" w:cstheme="majorHAnsi"/>
+        </w:rPr>
+        <w:t>d</w:t>
+      </w:r>
+      <w:r>
+        <w:rPr>
+          <w:rFonts w:asciiTheme="majorHAnsi" w:eastAsia="Times New Roman" w:hAnsiTheme="majorHAnsi" w:cstheme="majorHAnsi"/>
+        </w:rPr>
+        <w:t xml:space="preserve"> more than 2 billion data</w:t>
+      </w:r>
+      <w:r>
+        <w:rPr>
+          <w:rFonts w:asciiTheme="majorHAnsi" w:eastAsia="Times New Roman" w:hAnsiTheme="majorHAnsi" w:cstheme="majorHAnsi"/>
+        </w:rPr>
+        <w:t xml:space="preserve"> per-scheduled using Amazon Web Service</w:t>
+      </w:r>
+    </w:p>
+    <w:p>
+      <w:pPr>
+        <w:pStyle w:val="ListParagraph"/>
+        <w:numPr>
+          <w:ilvl w:val="0"/>
+          <w:numId w:val="3"/>
+        </w:numPr>
+        <w:tabs>
+          <w:tab w:val="right" w:pos="10466"/>
+        </w:tabs>
+        <w:spacing w:line="221" w:lineRule="auto"/>
+        <w:ind w:left="-90" w:hanging="180"/>
+        <w:rPr>
+          <w:rFonts w:asciiTheme="majorHAnsi" w:eastAsia="Times New Roman" w:hAnsiTheme="majorHAnsi" w:cstheme="majorHAnsi"/>
+        </w:rPr>
+      </w:pPr>
+      <w:r>
+        <w:rPr>
+          <w:rFonts w:asciiTheme="majorHAnsi" w:eastAsia="Times New Roman" w:hAnsiTheme="majorHAnsi" w:cstheme="majorHAnsi"/>
+        </w:rPr>
+        <w:t>Cover</w:t>
+      </w:r>
+      <w:r>
+        <w:rPr>
+          <w:rFonts w:asciiTheme="majorHAnsi" w:eastAsia="Times New Roman" w:hAnsiTheme="majorHAnsi" w:cstheme="majorHAnsi"/>
+        </w:rPr>
+        <w:t>ed</w:t>
+      </w:r>
+      <w:r>
+        <w:rPr>
+          <w:rFonts w:asciiTheme="majorHAnsi" w:eastAsia="Times New Roman" w:hAnsiTheme="majorHAnsi" w:cstheme="majorHAnsi"/>
+        </w:rPr>
+        <w:t xml:space="preserve"> 90%++ unit test Airflow</w:t>
+      </w:r>
+      <w:r>
+        <w:rPr>
+          <w:rFonts w:asciiTheme="majorHAnsi" w:eastAsia="Times New Roman" w:hAnsiTheme="majorHAnsi" w:cstheme="majorHAnsi"/>
+        </w:rPr>
+        <w:t xml:space="preserve"> (.py)</w:t>
+      </w:r>
+    </w:p>
+    <w:p>
+      <w:pPr>
+        <w:pStyle w:val="ListParagraph"/>
+        <w:numPr>
+          <w:ilvl w:val="0"/>
+          <w:numId w:val="3"/>
+        </w:numPr>
+        <w:tabs>
+          <w:tab w:val="right" w:pos="10466"/>
+        </w:tabs>
+        <w:spacing w:after="240" w:line="221" w:lineRule="auto"/>
+        <w:ind w:left="-90" w:hanging="180"/>
+        <w:rPr>
+          <w:rFonts w:asciiTheme="majorHAnsi" w:eastAsia="Times New Roman" w:hAnsiTheme="majorHAnsi" w:cstheme="majorHAnsi"/>
+        </w:rPr>
+      </w:pPr>
+      <w:r>
+        <w:rPr>
+          <w:rFonts w:asciiTheme="majorHAnsi" w:eastAsia="Times New Roman" w:hAnsiTheme="majorHAnsi" w:cstheme="majorHAnsi"/>
+        </w:rPr>
+        <w:t>Implement new model architecture</w:t>
+      </w:r>
+      <w:r>
+        <w:rPr>
+          <w:rFonts w:asciiTheme="majorHAnsi" w:eastAsia="Times New Roman" w:hAnsiTheme="majorHAnsi" w:cstheme="majorHAnsi"/>
+        </w:rPr>
+        <w:t xml:space="preserve"> in oil &amp; gas industry for forecasting asset integrity</w:t>
+      </w:r>
+    </w:p>
+    <w:p>
+      <w:pPr>
+        <w:pStyle w:val="ListParagraph"/>
+        <w:numPr>
+          <w:ilvl w:val="0"/>
+          <w:numId w:val="3"/>
+        </w:numPr>
+        <w:tabs>
+          <w:tab w:val="right" w:pos="10466"/>
+        </w:tabs>
+        <w:spacing w:line="221" w:lineRule="auto"/>
+        <w:ind w:left="-90" w:hanging="180"/>
+        <w:rPr>
+          <w:rFonts w:asciiTheme="majorHAnsi" w:eastAsia="Times New Roman" w:hAnsiTheme="majorHAnsi" w:cstheme="majorHAnsi"/>
+        </w:rPr>
+      </w:pPr>
+      <w:r>
+        <w:rPr>
+          <w:rFonts w:asciiTheme="majorHAnsi" w:eastAsia="Times New Roman" w:hAnsiTheme="majorHAnsi" w:cstheme="majorHAnsi"/>
+        </w:rPr>
+        <w:t xml:space="preserve">Implement </w:t>
+      </w:r>
+      <w:r>
+        <w:rPr>
+          <w:rFonts w:asciiTheme="majorHAnsi" w:eastAsia="Times New Roman" w:hAnsiTheme="majorHAnsi" w:cstheme="majorHAnsi"/>
+        </w:rPr>
+        <w:t>l</w:t>
+      </w:r>
+      <w:r>
+        <w:rPr>
+          <w:rFonts w:asciiTheme="majorHAnsi" w:eastAsia="Times New Roman" w:hAnsiTheme="majorHAnsi" w:cstheme="majorHAnsi"/>
+        </w:rPr>
+        <w:t>og monitoring</w:t>
+      </w:r>
+      <w:r>
+        <w:rPr>
+          <w:rFonts w:asciiTheme="majorHAnsi" w:eastAsia="Times New Roman" w:hAnsiTheme="majorHAnsi" w:cstheme="majorHAnsi"/>
+        </w:rPr>
+        <w:t xml:space="preserve"> using E</w:t>
+      </w:r>
+      <w:r>
+        <w:rPr>
+          <w:rFonts w:asciiTheme="majorHAnsi" w:eastAsia="Times New Roman" w:hAnsiTheme="majorHAnsi" w:cstheme="majorHAnsi"/>
+        </w:rPr>
+        <w:t>LK</w:t>
+      </w:r>
+    </w:p>
+    <w:p>
+      <w:pPr>
+        <w:pStyle w:val="ListParagraph"/>
+        <w:numPr>
+          <w:ilvl w:val="0"/>
+          <w:numId w:val="3"/>
+        </w:numPr>
+        <w:tabs>
+          <w:tab w:val="right" w:pos="10466"/>
+        </w:tabs>
+        <w:spacing w:line="221" w:lineRule="auto"/>
+        <w:ind w:left="-90" w:hanging="180"/>
+        <w:rPr>
+          <w:rFonts w:asciiTheme="majorHAnsi" w:eastAsia="Times New Roman" w:hAnsiTheme="majorHAnsi" w:cstheme="majorHAnsi"/>
+        </w:rPr>
+      </w:pPr>
+      <w:r>
+        <w:rPr>
+          <w:rFonts w:asciiTheme="majorHAnsi" w:eastAsia="Times New Roman" w:hAnsiTheme="majorHAnsi" w:cstheme="majorHAnsi"/>
+        </w:rPr>
+        <w:t>≥ 5 times 1</w:t>
+      </w:r>
+      <w:r>
+        <w:rPr>
+          <w:rFonts w:asciiTheme="majorHAnsi" w:eastAsia="Times New Roman" w:hAnsiTheme="majorHAnsi" w:cstheme="majorHAnsi"/>
+          <w:vertAlign w:val="superscript"/>
+        </w:rPr>
+        <w:t>st</w:t>
+      </w:r>
+      <w:r>
+        <w:rPr>
+          <w:rFonts w:asciiTheme="majorHAnsi" w:eastAsia="Times New Roman" w:hAnsiTheme="majorHAnsi" w:cstheme="majorHAnsi"/>
+        </w:rPr>
+        <w:t xml:space="preserve"> place in informatics Olympiad</w:t>
       </w:r>
     </w:p>
     <w:p>
@@ -1022,7 +1307,7 @@
         <w:tabs>
           <w:tab w:val="right" w:pos="10627"/>
         </w:tabs>
-        <w:spacing w:line="240" w:lineRule="auto"/>
+        <w:spacing w:before="120" w:line="240" w:lineRule="auto"/>
         <w:jc w:val="both"/>
         <w:rPr>
           <w:rFonts w:asciiTheme="majorHAnsi" w:eastAsia="Times New Roman" w:hAnsiTheme="majorHAnsi" w:cstheme="majorHAnsi"/>
@@ -1188,55 +1473,7 @@
           <w:i/>
         </w:rPr>
         <w:tab/>
-      </w:r>
-      <w:r>
-        <w:rPr>
-          <w:rFonts w:asciiTheme="majorHAnsi" w:eastAsia="Times New Roman" w:hAnsiTheme="majorHAnsi" w:cstheme="majorHAnsi"/>
-          <w:i/>
-        </w:rPr>
-        <w:t>Feb</w:t>
-      </w:r>
-      <w:r>
-        <w:rPr>
-          <w:rFonts w:asciiTheme="majorHAnsi" w:eastAsia="Times New Roman" w:hAnsiTheme="majorHAnsi" w:cstheme="majorHAnsi"/>
-          <w:i/>
-        </w:rPr>
-        <w:t xml:space="preserve"> 202</w:t>
-      </w:r>
-      <w:r>
-        <w:rPr>
-          <w:rFonts w:asciiTheme="majorHAnsi" w:eastAsia="Times New Roman" w:hAnsiTheme="majorHAnsi" w:cstheme="majorHAnsi"/>
-          <w:i/>
-        </w:rPr>
-        <w:t>2</w:t>
-      </w:r>
-      <w:r>
-        <w:rPr>
-          <w:rFonts w:asciiTheme="majorHAnsi" w:eastAsia="Times New Roman" w:hAnsiTheme="majorHAnsi" w:cstheme="majorHAnsi"/>
-          <w:i/>
-        </w:rPr>
-        <w:t xml:space="preserve"> - </w:t>
-      </w:r>
-      <w:r>
-        <w:rPr>
-          <w:rFonts w:asciiTheme="majorHAnsi" w:eastAsia="Times New Roman" w:hAnsiTheme="majorHAnsi" w:cstheme="majorHAnsi"/>
-          <w:i/>
-        </w:rPr>
-        <w:t>Jul</w:t>
-      </w:r>
-      <w:r>
-        <w:rPr>
-          <w:rFonts w:asciiTheme="majorHAnsi" w:eastAsia="Times New Roman" w:hAnsiTheme="majorHAnsi" w:cstheme="majorHAnsi"/>
-          <w:i/>
-        </w:rPr>
-        <w:t>y</w:t>
-      </w:r>
-      <w:r>
-        <w:rPr>
-          <w:rFonts w:asciiTheme="majorHAnsi" w:eastAsia="Times New Roman" w:hAnsiTheme="majorHAnsi" w:cstheme="majorHAnsi"/>
-          <w:i/>
-        </w:rPr>
-        <w:t xml:space="preserve"> 202</w:t>
+        <w:t>202</w:t>
       </w:r>
       <w:r>
         <w:rPr>
@@ -1274,6 +1511,47 @@
       <w:r>
         <w:rPr>
           <w:rFonts w:asciiTheme="majorHAnsi" w:eastAsia="Times New Roman" w:hAnsiTheme="majorHAnsi" w:cstheme="majorHAnsi"/>
+          <w:b/>
+        </w:rPr>
+        <w:t xml:space="preserve"> (</w:t>
+      </w:r>
+      <w:r>
+        <w:rPr>
+          <w:rFonts w:asciiTheme="majorHAnsi" w:eastAsia="Times New Roman" w:hAnsiTheme="majorHAnsi" w:cstheme="majorHAnsi"/>
+          <w:b/>
+          <w:i/>
+          <w:iCs/>
+        </w:rPr>
+        <w:t>Pertamina</w:t>
+      </w:r>
+      <w:r>
+        <w:rPr>
+          <w:rFonts w:asciiTheme="majorHAnsi" w:eastAsia="Times New Roman" w:hAnsiTheme="majorHAnsi" w:cstheme="majorHAnsi"/>
+          <w:b/>
+          <w:i/>
+          <w:iCs/>
+        </w:rPr>
+        <w:t xml:space="preserve"> </w:t>
+      </w:r>
+      <w:r>
+        <w:rPr>
+          <w:rFonts w:asciiTheme="majorHAnsi" w:eastAsia="Times New Roman" w:hAnsiTheme="majorHAnsi" w:cstheme="majorHAnsi"/>
+          <w:b/>
+          <w:i/>
+          <w:iCs/>
+        </w:rPr>
+        <w:t>University</w:t>
+      </w:r>
+      <w:r>
+        <w:rPr>
+          <w:rFonts w:asciiTheme="majorHAnsi" w:eastAsia="Times New Roman" w:hAnsiTheme="majorHAnsi" w:cstheme="majorHAnsi"/>
+          <w:b/>
+        </w:rPr>
+        <w:t>)</w:t>
+      </w:r>
+      <w:r>
+        <w:rPr>
+          <w:rFonts w:asciiTheme="majorHAnsi" w:eastAsia="Times New Roman" w:hAnsiTheme="majorHAnsi" w:cstheme="majorHAnsi"/>
         </w:rPr>
         <w:tab/>
       </w:r>
@@ -1359,35 +1637,6 @@
           <w:i/>
         </w:rPr>
         <w:tab/>
-        <w:t>Aug 201</w:t>
-      </w:r>
-      <w:r>
-        <w:rPr>
-          <w:rFonts w:asciiTheme="majorHAnsi" w:eastAsia="Times New Roman" w:hAnsiTheme="majorHAnsi" w:cstheme="majorHAnsi"/>
-          <w:i/>
-        </w:rPr>
-        <w:t>9</w:t>
-      </w:r>
-      <w:r>
-        <w:rPr>
-          <w:rFonts w:asciiTheme="majorHAnsi" w:eastAsia="Times New Roman" w:hAnsiTheme="majorHAnsi" w:cstheme="majorHAnsi"/>
-          <w:i/>
-        </w:rPr>
-        <w:t xml:space="preserve"> - </w:t>
-      </w:r>
-      <w:r>
-        <w:rPr>
-          <w:rFonts w:asciiTheme="majorHAnsi" w:eastAsia="Times New Roman" w:hAnsiTheme="majorHAnsi" w:cstheme="majorHAnsi"/>
-          <w:i/>
-        </w:rPr>
-        <w:t>Aug</w:t>
-      </w:r>
-      <w:r>
-        <w:rPr>
-          <w:rFonts w:asciiTheme="majorHAnsi" w:eastAsia="Times New Roman" w:hAnsiTheme="majorHAnsi" w:cstheme="majorHAnsi"/>
-          <w:i/>
-        </w:rPr>
-        <w:t xml:space="preserve"> 2023</w:t>
       </w:r>
     </w:p>
     <w:p>
@@ -1524,7 +1773,28 @@
           <w:rFonts w:asciiTheme="majorHAnsi" w:eastAsia="Times New Roman" w:hAnsiTheme="majorHAnsi" w:cstheme="majorHAnsi"/>
           <w:b/>
         </w:rPr>
-        <w:t xml:space="preserve"> Olimpiade Sains Mahasiswa (OSM),</w:t>
+        <w:t xml:space="preserve"> </w:t>
+      </w:r>
+      <w:r>
+        <w:rPr>
+          <w:rFonts w:asciiTheme="majorHAnsi" w:eastAsia="Times New Roman" w:hAnsiTheme="majorHAnsi" w:cstheme="majorHAnsi"/>
+          <w:b/>
+        </w:rPr>
+        <w:t>Intercollegiate Olympiad of Informatics</w:t>
+      </w:r>
+      <w:r>
+        <w:rPr>
+          <w:rFonts w:asciiTheme="majorHAnsi" w:eastAsia="Times New Roman" w:hAnsiTheme="majorHAnsi" w:cstheme="majorHAnsi"/>
+          <w:b/>
+        </w:rPr>
+        <w:t>:</w:t>
+      </w:r>
+      <w:r>
+        <w:rPr>
+          <w:rFonts w:asciiTheme="majorHAnsi" w:eastAsia="Times New Roman" w:hAnsiTheme="majorHAnsi" w:cstheme="majorHAnsi"/>
+          <w:b/>
+        </w:rPr>
+        <w:t xml:space="preserve"> OSM,</w:t>
       </w:r>
       <w:r>
         <w:rPr>
@@ -1972,19 +2242,7 @@
         <w:rPr>
           <w:rFonts w:asciiTheme="majorHAnsi" w:eastAsia="Times New Roman" w:hAnsiTheme="majorHAnsi" w:cstheme="majorHAnsi"/>
         </w:rPr>
-        <w:t xml:space="preserve">Led </w:t>
-      </w:r>
-      <w:r>
-        <w:rPr>
-          <w:rFonts w:asciiTheme="majorHAnsi" w:eastAsia="Times New Roman" w:hAnsiTheme="majorHAnsi" w:cstheme="majorHAnsi"/>
-        </w:rPr>
-        <w:t>for</w:t>
-      </w:r>
-      <w:r>
-        <w:rPr>
-          <w:rFonts w:asciiTheme="majorHAnsi" w:eastAsia="Times New Roman" w:hAnsiTheme="majorHAnsi" w:cstheme="majorHAnsi"/>
-        </w:rPr>
-        <w:t xml:space="preserve"> final project</w:t>
+        <w:t>Led</w:t>
       </w:r>
       <w:r>
         <w:rPr>
@@ -2149,56 +2407,37 @@
         <w:rPr>
           <w:rFonts w:asciiTheme="majorHAnsi" w:eastAsia="Times New Roman" w:hAnsiTheme="majorHAnsi" w:cstheme="majorHAnsi"/>
         </w:rPr>
-        <w:t>Work as Full Stack Developer</w:t>
-      </w:r>
-      <w:r>
-        <w:rPr>
-          <w:rFonts w:asciiTheme="majorHAnsi" w:eastAsia="Times New Roman" w:hAnsiTheme="majorHAnsi" w:cstheme="majorHAnsi"/>
-        </w:rPr>
-        <w:t xml:space="preserve"> in </w:t>
-      </w:r>
-      <w:r>
-        <w:rPr>
-          <w:rFonts w:asciiTheme="majorHAnsi" w:eastAsia="Times New Roman" w:hAnsiTheme="majorHAnsi" w:cstheme="majorHAnsi"/>
-        </w:rPr>
-        <w:t>t</w:t>
-      </w:r>
-      <w:r>
-        <w:rPr>
-          <w:rFonts w:asciiTheme="majorHAnsi" w:eastAsia="Times New Roman" w:hAnsiTheme="majorHAnsi" w:cstheme="majorHAnsi"/>
-        </w:rPr>
-        <w:t>h</w:t>
-      </w:r>
-      <w:r>
-        <w:rPr>
-          <w:rFonts w:asciiTheme="majorHAnsi" w:eastAsia="Times New Roman" w:hAnsiTheme="majorHAnsi" w:cstheme="majorHAnsi"/>
-        </w:rPr>
-        <w:t>e</w:t>
-      </w:r>
-      <w:r>
-        <w:rPr>
-          <w:rFonts w:asciiTheme="majorHAnsi" w:eastAsia="Times New Roman" w:hAnsiTheme="majorHAnsi" w:cstheme="majorHAnsi"/>
-        </w:rPr>
-        <w:t xml:space="preserve"> </w:t>
-      </w:r>
-      <w:r>
-        <w:rPr>
-          <w:rFonts w:asciiTheme="majorHAnsi" w:eastAsia="Times New Roman" w:hAnsiTheme="majorHAnsi" w:cstheme="majorHAnsi"/>
-        </w:rPr>
-        <w:t xml:space="preserve">capstone project for Bangkit Academy led by </w:t>
-      </w:r>
-      <w:r>
-        <w:rPr>
-          <w:rFonts w:asciiTheme="majorHAnsi" w:eastAsia="Times New Roman" w:hAnsiTheme="majorHAnsi" w:cstheme="majorHAnsi"/>
-        </w:rPr>
-        <w:t>Google.</w:t>
-      </w:r>
-      <w:r>
-        <w:rPr>
-          <w:rFonts w:asciiTheme="majorHAnsi" w:eastAsia="Times New Roman" w:hAnsiTheme="majorHAnsi" w:cstheme="majorHAnsi"/>
-          <w:b/>
-        </w:rPr>
-        <w:t xml:space="preserve"> </w:t>
+        <w:t>Handled Responsibilities</w:t>
+      </w:r>
+      <w:r>
+        <w:rPr>
+          <w:rFonts w:asciiTheme="majorHAnsi" w:eastAsia="Times New Roman" w:hAnsiTheme="majorHAnsi" w:cstheme="majorHAnsi"/>
+        </w:rPr>
+        <w:t xml:space="preserve"> of a </w:t>
+      </w:r>
+      <w:r>
+        <w:rPr>
+          <w:rFonts w:asciiTheme="majorHAnsi" w:eastAsia="Times New Roman" w:hAnsiTheme="majorHAnsi" w:cstheme="majorHAnsi"/>
+        </w:rPr>
+        <w:t>6 member</w:t>
+      </w:r>
+      <w:r>
+        <w:rPr>
+          <w:rFonts w:asciiTheme="majorHAnsi" w:eastAsia="Times New Roman" w:hAnsiTheme="majorHAnsi" w:cstheme="majorHAnsi"/>
+        </w:rPr>
+        <w:t xml:space="preserve"> team as a Full Stack at </w:t>
+      </w:r>
+      <w:r>
+        <w:rPr>
+          <w:rFonts w:asciiTheme="majorHAnsi" w:eastAsia="Times New Roman" w:hAnsiTheme="majorHAnsi" w:cstheme="majorHAnsi"/>
+        </w:rPr>
+        <w:t>Academy</w:t>
+      </w:r>
+      <w:r>
+        <w:rPr>
+          <w:rFonts w:asciiTheme="majorHAnsi" w:eastAsia="Times New Roman" w:hAnsiTheme="majorHAnsi" w:cstheme="majorHAnsi"/>
+        </w:rPr>
+        <w:t xml:space="preserve"> led by Google.</w:t>
       </w:r>
       <w:r>
         <w:rPr>
@@ -2334,7 +2573,43 @@
         <w:rPr>
           <w:rFonts w:asciiTheme="majorHAnsi" w:eastAsia="Times New Roman" w:hAnsiTheme="majorHAnsi" w:cstheme="majorHAnsi"/>
         </w:rPr>
-        <w:t>Go (Golang), C++, Gorm, Gin, Redis, Kafka, PostgreSQL, MongoDB, gRPC, protobuf, NoSQL, etc.</w:t>
+        <w:t xml:space="preserve">Go (Golang), C++, </w:t>
+      </w:r>
+      <w:r>
+        <w:rPr>
+          <w:rFonts w:asciiTheme="majorHAnsi" w:eastAsia="Times New Roman" w:hAnsiTheme="majorHAnsi" w:cstheme="majorHAnsi"/>
+        </w:rPr>
+        <w:t>BaaS</w:t>
+      </w:r>
+      <w:r>
+        <w:rPr>
+          <w:rFonts w:asciiTheme="majorHAnsi" w:eastAsia="Times New Roman" w:hAnsiTheme="majorHAnsi" w:cstheme="majorHAnsi"/>
+        </w:rPr>
+        <w:t xml:space="preserve">, Redis, Kafka, PostgreSQL, MongoDB, </w:t>
+      </w:r>
+      <w:r>
+        <w:rPr>
+          <w:rFonts w:asciiTheme="majorHAnsi" w:eastAsia="Times New Roman" w:hAnsiTheme="majorHAnsi" w:cstheme="majorHAnsi"/>
+        </w:rPr>
+        <w:t>API</w:t>
+      </w:r>
+      <w:r>
+        <w:rPr>
+          <w:rFonts w:asciiTheme="majorHAnsi" w:eastAsia="Times New Roman" w:hAnsiTheme="majorHAnsi" w:cstheme="majorHAnsi"/>
+        </w:rPr>
+        <w:t xml:space="preserve">, </w:t>
+      </w:r>
+      <w:r>
+        <w:rPr>
+          <w:rFonts w:asciiTheme="majorHAnsi" w:eastAsia="Times New Roman" w:hAnsiTheme="majorHAnsi" w:cstheme="majorHAnsi"/>
+        </w:rPr>
+        <w:t>node.js</w:t>
+      </w:r>
+      <w:r>
+        <w:rPr>
+          <w:rFonts w:asciiTheme="majorHAnsi" w:eastAsia="Times New Roman" w:hAnsiTheme="majorHAnsi" w:cstheme="majorHAnsi"/>
+        </w:rPr>
+        <w:t>, NoSQL, etc.</w:t>
       </w:r>
     </w:p>
     <w:p>
@@ -2366,7 +2641,31 @@
         <w:rPr>
           <w:rFonts w:asciiTheme="majorHAnsi" w:eastAsia="Times New Roman" w:hAnsiTheme="majorHAnsi" w:cstheme="majorHAnsi"/>
         </w:rPr>
-        <w:t>SQL Server, SSIS, SSMS, ETL, Grafana, Kibana, Web Scrapping, Database Migration, etc.</w:t>
+        <w:t xml:space="preserve">SQL Server, </w:t>
+      </w:r>
+      <w:r>
+        <w:rPr>
+          <w:rFonts w:asciiTheme="majorHAnsi" w:eastAsia="Times New Roman" w:hAnsiTheme="majorHAnsi" w:cstheme="majorHAnsi"/>
+        </w:rPr>
+        <w:t>AWS</w:t>
+      </w:r>
+      <w:r>
+        <w:rPr>
+          <w:rFonts w:asciiTheme="majorHAnsi" w:eastAsia="Times New Roman" w:hAnsiTheme="majorHAnsi" w:cstheme="majorHAnsi"/>
+        </w:rPr>
+        <w:t xml:space="preserve">, </w:t>
+      </w:r>
+      <w:r>
+        <w:rPr>
+          <w:rFonts w:asciiTheme="majorHAnsi" w:eastAsia="Times New Roman" w:hAnsiTheme="majorHAnsi" w:cstheme="majorHAnsi"/>
+        </w:rPr>
+        <w:t>Airflow</w:t>
+      </w:r>
+      <w:r>
+        <w:rPr>
+          <w:rFonts w:asciiTheme="majorHAnsi" w:eastAsia="Times New Roman" w:hAnsiTheme="majorHAnsi" w:cstheme="majorHAnsi"/>
+        </w:rPr>
+        <w:t>, ETL, Grafana, Kibana, Web Scrapping, Database Migration, etc.</w:t>
       </w:r>
     </w:p>
     <w:p>
@@ -2715,7 +3014,17 @@
             <w:color w:val="auto"/>
             <w:u w:val="none"/>
           </w:rPr>
-          <w:t>C London</w:t>
+          <w:t>mperial</w:t>
+        </w:r>
+        <w:r>
+          <w:rPr>
+            <w:rStyle w:val="Hyperlink"/>
+            <w:rFonts w:asciiTheme="majorHAnsi" w:eastAsia="Times New Roman" w:hAnsiTheme="majorHAnsi" w:cstheme="majorHAnsi"/>
+            <w:b/>
+            <w:color w:val="auto"/>
+            <w:u w:val="none"/>
+          </w:rPr>
+          <w:t xml:space="preserve"> London</w:t>
         </w:r>
         <w:r>
           <w:rPr>
@@ -2854,7 +3163,7 @@
             <w:color w:val="auto"/>
             <w:u w:val="none"/>
           </w:rPr>
-          <w:t xml:space="preserve">TensorFlow Developer, TensorFlow Data and Deployment, etc. </w:t>
+          <w:t xml:space="preserve">TensorFlow Developer, TensorFlow Deployment, etc. </w:t>
         </w:r>
         <w:r>
           <w:rPr>
@@ -2953,7 +3262,11 @@
         <w:spacing w:line="240" w:lineRule="auto"/>
         <w:jc w:val="both"/>
         <w:rPr>
-          <w:rFonts w:asciiTheme="majorHAnsi" w:eastAsia="Times New Roman" w:hAnsiTheme="majorHAnsi" w:cstheme="majorHAnsi"/>
+          <w:rStyle w:val="Hyperlink"/>
+          <w:rFonts w:asciiTheme="majorHAnsi" w:eastAsia="Times New Roman" w:hAnsiTheme="majorHAnsi" w:cstheme="majorHAnsi"/>
+          <w:b/>
+          <w:noProof/>
+          <w:color w:val="auto"/>
         </w:rPr>
       </w:pPr>
       <w:hyperlink r:id="rId19" w:history="1">
@@ -3085,7 +3398,7 @@
             <w:color w:val="auto"/>
             <w:u w:val="none"/>
           </w:rPr>
-          <w:t xml:space="preserve">Sololearn: </w:t>
+          <w:t xml:space="preserve">Dicoding: </w:t>
         </w:r>
         <w:r>
           <w:rPr>
@@ -3094,7 +3407,7 @@
             <w:color w:val="auto"/>
             <w:u w:val="none"/>
           </w:rPr>
-          <w:t xml:space="preserve">Python for Data Science, SQL, C++ etc. </w:t>
+          <w:t xml:space="preserve">Machine Learning Mastery Evaluation, Kotlin Foundation etc. </w:t>
         </w:r>
         <w:r>
           <w:rPr>
@@ -3123,7 +3436,7 @@
             <w:color w:val="auto"/>
             <w:u w:val="none"/>
           </w:rPr>
-          <w:t xml:space="preserve"> (02/2022 - Present)</w:t>
+          <w:t xml:space="preserve"> (03/2022 - Present)</w:t>
         </w:r>
         <w:r>
           <w:rPr>
@@ -3144,10 +3457,10 @@
             <w:color w:val="auto"/>
           </w:rPr>
           <w:drawing>
-            <wp:inline distT="0" distB="0" distL="0" distR="0" wp14:anchorId="1488F4C9" wp14:editId="1B351C5C">
+            <wp:inline distT="0" distB="0" distL="0" distR="0" wp14:anchorId="792A2CA6" wp14:editId="61FFE007">
               <wp:extent cx="130175" cy="130175"/>
               <wp:effectExtent l="0" t="0" r="3175" b="3175"/>
-              <wp:docPr id="1011788604" name="Picture 1" descr="A blue light with a cursor pointing at a computer screen&#10;&#10;Description automatically generated">
+              <wp:docPr id="750052146" name="Picture 1" descr="A blue light with a cursor pointing at a computer screen&#10;&#10;Description automatically generated">
                 <a:hlinkClick xmlns:a="http://schemas.openxmlformats.org/drawingml/2006/main" r:id="rId20"/>
               </wp:docPr>
               <wp:cNvGraphicFramePr>
@@ -3157,7 +3470,7 @@
                 <a:graphicData uri="http://schemas.openxmlformats.org/drawingml/2006/picture">
                   <pic:pic xmlns:pic="http://schemas.openxmlformats.org/drawingml/2006/picture">
                     <pic:nvPicPr>
-                      <pic:cNvPr id="1011788604" name="Picture 1" descr="A blue light with a cursor pointing at a computer screen&#10;&#10;Description automatically generated">
+                      <pic:cNvPr id="750052146" name="Picture 1" descr="A blue light with a cursor pointing at a computer screen&#10;&#10;Description automatically generated">
                         <a:hlinkClick r:id="rId20"/>
                       </pic:cNvPr>
                       <pic:cNvPicPr/>
@@ -3190,10 +3503,14 @@
         <w:tabs>
           <w:tab w:val="right" w:pos="10466"/>
         </w:tabs>
-        <w:spacing w:line="240" w:lineRule="auto"/>
+        <w:spacing w:after="120" w:line="240" w:lineRule="auto"/>
         <w:jc w:val="both"/>
         <w:rPr>
           <w:rFonts w:asciiTheme="majorHAnsi" w:eastAsia="Times New Roman" w:hAnsiTheme="majorHAnsi" w:cstheme="majorHAnsi"/>
+          <w:i/>
+          <w:iCs/>
+          <w:sz w:val="20"/>
+          <w:szCs w:val="20"/>
         </w:rPr>
       </w:pPr>
       <w:hyperlink r:id="rId21" w:history="1">
@@ -3205,7 +3522,7 @@
             <w:color w:val="auto"/>
             <w:u w:val="none"/>
           </w:rPr>
-          <w:t xml:space="preserve">Dicoding: </w:t>
+          <w:t xml:space="preserve">Sololearn: </w:t>
         </w:r>
         <w:r>
           <w:rPr>
@@ -3214,34 +3531,7 @@
             <w:color w:val="auto"/>
             <w:u w:val="none"/>
           </w:rPr>
-          <w:t>Machine Learning Mastery Evaluation</w:t>
-        </w:r>
-        <w:r>
-          <w:rPr>
-            <w:rStyle w:val="Hyperlink"/>
-            <w:rFonts w:asciiTheme="majorHAnsi" w:eastAsia="Times New Roman" w:hAnsiTheme="majorHAnsi" w:cstheme="majorHAnsi"/>
-            <w:color w:val="auto"/>
-            <w:u w:val="none"/>
-          </w:rPr>
-          <w:t>,</w:t>
-        </w:r>
-        <w:r>
-          <w:rPr>
-            <w:rStyle w:val="Hyperlink"/>
-            <w:rFonts w:asciiTheme="majorHAnsi" w:eastAsia="Times New Roman" w:hAnsiTheme="majorHAnsi" w:cstheme="majorHAnsi"/>
-            <w:color w:val="auto"/>
-            <w:u w:val="none"/>
-          </w:rPr>
-          <w:t xml:space="preserve"> Kotlin Foundation</w:t>
-        </w:r>
-        <w:r>
-          <w:rPr>
-            <w:rStyle w:val="Hyperlink"/>
-            <w:rFonts w:asciiTheme="majorHAnsi" w:eastAsia="Times New Roman" w:hAnsiTheme="majorHAnsi" w:cstheme="majorHAnsi"/>
-            <w:color w:val="auto"/>
-            <w:u w:val="none"/>
-          </w:rPr>
-          <w:t xml:space="preserve"> etc. </w:t>
+          <w:t xml:space="preserve">Python for Data Science, SQL, C++ etc. </w:t>
         </w:r>
         <w:r>
           <w:rPr>
@@ -3270,7 +3560,7 @@
             <w:color w:val="auto"/>
             <w:u w:val="none"/>
           </w:rPr>
-          <w:t xml:space="preserve"> (03/2022 - Present)</w:t>
+          <w:t xml:space="preserve"> (02/2022 - Present)</w:t>
         </w:r>
         <w:r>
           <w:rPr>
@@ -3291,10 +3581,10 @@
             <w:color w:val="auto"/>
           </w:rPr>
           <w:drawing>
-            <wp:inline distT="0" distB="0" distL="0" distR="0" wp14:anchorId="2D097BEE" wp14:editId="5F8DBA34">
+            <wp:inline distT="0" distB="0" distL="0" distR="0" wp14:anchorId="1488F4C9" wp14:editId="1B351C5C">
               <wp:extent cx="130175" cy="130175"/>
               <wp:effectExtent l="0" t="0" r="3175" b="3175"/>
-              <wp:docPr id="750052146" name="Picture 1" descr="A blue light with a cursor pointing at a computer screen&#10;&#10;Description automatically generated">
+              <wp:docPr id="1011788604" name="Picture 1" descr="A blue light with a cursor pointing at a computer screen&#10;&#10;Description automatically generated">
                 <a:hlinkClick xmlns:a="http://schemas.openxmlformats.org/drawingml/2006/main" r:id="rId21"/>
               </wp:docPr>
               <wp:cNvGraphicFramePr>
@@ -3304,7 +3594,7 @@
                 <a:graphicData uri="http://schemas.openxmlformats.org/drawingml/2006/picture">
                   <pic:pic xmlns:pic="http://schemas.openxmlformats.org/drawingml/2006/picture">
                     <pic:nvPicPr>
-                      <pic:cNvPr id="750052146" name="Picture 1" descr="A blue light with a cursor pointing at a computer screen&#10;&#10;Description automatically generated">
+                      <pic:cNvPr id="1011788604" name="Picture 1" descr="A blue light with a cursor pointing at a computer screen&#10;&#10;Description automatically generated">
                         <a:hlinkClick r:id="rId21"/>
                       </pic:cNvPr>
                       <pic:cNvPicPr/>
@@ -3334,21 +3624,84 @@
     </w:p>
     <w:p>
       <w:pPr>
+        <w:pBdr>
+          <w:bottom w:val="single" w:sz="4" w:space="1" w:color="000000"/>
+        </w:pBdr>
+        <w:tabs>
+          <w:tab w:val="right" w:pos="10627"/>
+        </w:tabs>
+        <w:spacing w:line="240" w:lineRule="auto"/>
+        <w:jc w:val="both"/>
+        <w:rPr>
+          <w:rFonts w:asciiTheme="majorHAnsi" w:eastAsia="Times New Roman" w:hAnsiTheme="majorHAnsi" w:cstheme="majorHAnsi"/>
+          <w:b/>
+          <w:smallCaps/>
+          <w:u w:val="single"/>
+        </w:rPr>
+      </w:pPr>
+      <w:r>
+        <w:rPr>
+          <w:rFonts w:asciiTheme="majorHAnsi" w:eastAsia="Times New Roman" w:hAnsiTheme="majorHAnsi" w:cstheme="majorHAnsi"/>
+          <w:b/>
+        </w:rPr>
+        <w:t>LANGUAGE</w:t>
+      </w:r>
+    </w:p>
+    <w:p>
+      <w:pPr>
         <w:tabs>
           <w:tab w:val="right" w:pos="10466"/>
         </w:tabs>
-        <w:spacing w:after="120" w:line="240" w:lineRule="auto"/>
+        <w:spacing w:line="240" w:lineRule="auto"/>
         <w:jc w:val="both"/>
         <w:rPr>
-          <w:rStyle w:val="Hyperlink"/>
-          <w:rFonts w:asciiTheme="majorHAnsi" w:eastAsia="Times New Roman" w:hAnsiTheme="majorHAnsi" w:cstheme="majorHAnsi"/>
-          <w:b/>
-          <w:noProof/>
-          <w:color w:val="auto"/>
-          <w:u w:val="none"/>
-        </w:rPr>
-      </w:pPr>
-      <w:hyperlink r:id="rId22" w:anchor=":~:text=all%204%20media-,Python%20Certificate,-Python%20Certificate" w:history="1">
+          <w:rFonts w:asciiTheme="majorHAnsi" w:eastAsia="Times New Roman" w:hAnsiTheme="majorHAnsi" w:cstheme="majorHAnsi"/>
+          <w:b/>
+        </w:rPr>
+      </w:pPr>
+      <w:r>
+        <w:rPr>
+          <w:rFonts w:asciiTheme="majorHAnsi" w:eastAsia="Times New Roman" w:hAnsiTheme="majorHAnsi" w:cstheme="majorHAnsi"/>
+          <w:b/>
+        </w:rPr>
+        <w:t>Indonesia</w:t>
+      </w:r>
+      <w:r>
+        <w:rPr>
+          <w:rFonts w:asciiTheme="majorHAnsi" w:eastAsia="Times New Roman" w:hAnsiTheme="majorHAnsi" w:cstheme="majorHAnsi"/>
+          <w:b/>
+        </w:rPr>
+        <w:tab/>
+        <w:t>Native</w:t>
+      </w:r>
+    </w:p>
+    <w:p>
+      <w:pPr>
+        <w:tabs>
+          <w:tab w:val="right" w:pos="10440"/>
+        </w:tabs>
+        <w:spacing w:line="240" w:lineRule="auto"/>
+        <w:jc w:val="both"/>
+        <w:rPr>
+          <w:rFonts w:asciiTheme="majorHAnsi" w:eastAsia="Times New Roman" w:hAnsiTheme="majorHAnsi" w:cstheme="majorHAnsi"/>
+          <w:bCs/>
+        </w:rPr>
+      </w:pPr>
+      <w:r>
+        <w:rPr>
+          <w:rFonts w:asciiTheme="majorHAnsi" w:eastAsia="Times New Roman" w:hAnsiTheme="majorHAnsi" w:cstheme="majorHAnsi"/>
+          <w:b/>
+        </w:rPr>
+        <w:t>English</w:t>
+      </w:r>
+      <w:r>
+        <w:rPr>
+          <w:rFonts w:asciiTheme="majorHAnsi" w:eastAsia="Times New Roman" w:hAnsiTheme="majorHAnsi" w:cstheme="majorHAnsi"/>
+          <w:b/>
+        </w:rPr>
+        <w:tab/>
+      </w:r>
+      <w:hyperlink r:id="rId22" w:history="1">
         <w:r>
           <w:rPr>
             <w:rStyle w:val="Hyperlink"/>
@@ -3357,64 +3710,17 @@
             <w:color w:val="auto"/>
             <w:u w:val="none"/>
           </w:rPr>
-          <w:t xml:space="preserve">GeeksForGeeks: </w:t>
-        </w:r>
-        <w:r>
-          <w:rPr>
-            <w:rStyle w:val="Hyperlink"/>
-            <w:rFonts w:asciiTheme="majorHAnsi" w:eastAsia="Times New Roman" w:hAnsiTheme="majorHAnsi" w:cstheme="majorHAnsi"/>
-            <w:color w:val="auto"/>
-            <w:u w:val="none"/>
-          </w:rPr>
-          <w:t>Python Facts</w:t>
-        </w:r>
-        <w:r>
-          <w:rPr>
-            <w:rStyle w:val="Hyperlink"/>
-            <w:rFonts w:asciiTheme="majorHAnsi" w:eastAsia="Times New Roman" w:hAnsiTheme="majorHAnsi" w:cstheme="majorHAnsi"/>
-            <w:color w:val="auto"/>
-            <w:u w:val="none"/>
-          </w:rPr>
-          <w:t>, etc.</w:t>
-        </w:r>
-        <w:r>
-          <w:rPr>
-            <w:rStyle w:val="Hyperlink"/>
-            <w:rFonts w:asciiTheme="majorHAnsi" w:eastAsia="Times New Roman" w:hAnsiTheme="majorHAnsi" w:cstheme="majorHAnsi"/>
-            <w:color w:val="auto"/>
-            <w:u w:val="none"/>
-          </w:rPr>
-          <w:tab/>
-        </w:r>
-        <w:r>
-          <w:rPr>
-            <w:rStyle w:val="Hyperlink"/>
-            <w:rFonts w:asciiTheme="majorHAnsi" w:eastAsia="Times New Roman" w:hAnsiTheme="majorHAnsi" w:cstheme="majorHAnsi"/>
-            <w:b/>
+          <w:t xml:space="preserve">TOEFL 647 </w:t>
+        </w:r>
+        <w:r>
+          <w:rPr>
+            <w:rStyle w:val="Hyperlink"/>
+            <w:rFonts w:asciiTheme="majorHAnsi" w:eastAsia="Times New Roman" w:hAnsiTheme="majorHAnsi" w:cstheme="majorHAnsi"/>
             <w:bCs/>
             <w:color w:val="auto"/>
             <w:u w:val="none"/>
           </w:rPr>
-          <w:t>Certificates</w:t>
-        </w:r>
-        <w:r>
-          <w:rPr>
-            <w:rStyle w:val="Hyperlink"/>
-            <w:rFonts w:asciiTheme="majorHAnsi" w:eastAsia="Times New Roman" w:hAnsiTheme="majorHAnsi" w:cstheme="majorHAnsi"/>
-            <w:color w:val="auto"/>
-            <w:u w:val="none"/>
-          </w:rPr>
-          <w:t xml:space="preserve"> (12/2021 - Present)</w:t>
-        </w:r>
-        <w:r>
-          <w:rPr>
-            <w:rStyle w:val="Hyperlink"/>
-            <w:rFonts w:asciiTheme="majorHAnsi" w:eastAsia="Times New Roman" w:hAnsiTheme="majorHAnsi" w:cstheme="majorHAnsi"/>
-            <w:b/>
-            <w:color w:val="auto"/>
-            <w:u w:val="none"/>
-          </w:rPr>
-          <w:t xml:space="preserve"> </w:t>
+          <w:t>(Listening 48/50, Structure&amp;Written 38/40, Vocabulary 47/50)</w:t>
         </w:r>
         <w:r>
           <w:rPr>
@@ -3423,13 +3729,24 @@
             <w:b/>
             <w:noProof/>
             <w:color w:val="auto"/>
+            <w:u w:val="none"/>
+          </w:rPr>
+          <w:t xml:space="preserve"> </w:t>
+        </w:r>
+        <w:r>
+          <w:rPr>
+            <w:rStyle w:val="Hyperlink"/>
+            <w:rFonts w:asciiTheme="majorHAnsi" w:eastAsia="Times New Roman" w:hAnsiTheme="majorHAnsi" w:cstheme="majorHAnsi"/>
+            <w:b/>
+            <w:noProof/>
+            <w:color w:val="auto"/>
           </w:rPr>
           <w:drawing>
-            <wp:inline distT="0" distB="0" distL="0" distR="0" wp14:anchorId="4F45BA55" wp14:editId="5B2D535A">
+            <wp:inline distT="0" distB="0" distL="0" distR="0" wp14:anchorId="3ACA9195" wp14:editId="77FE2D00">
               <wp:extent cx="130175" cy="130175"/>
               <wp:effectExtent l="0" t="0" r="3175" b="3175"/>
-              <wp:docPr id="1853930767" name="Picture 1" descr="A blue light with a cursor pointing at a computer screen&#10;&#10;Description automatically generated">
-                <a:hlinkClick xmlns:a="http://schemas.openxmlformats.org/drawingml/2006/main" r:id="rId23"/>
+              <wp:docPr id="1898151691" name="Picture 1" descr="A blue light with a cursor pointing at a computer screen&#10;&#10;Description automatically generated">
+                <a:hlinkClick xmlns:a="http://schemas.openxmlformats.org/drawingml/2006/main" r:id="rId22"/>
               </wp:docPr>
               <wp:cNvGraphicFramePr>
                 <a:graphicFrameLocks xmlns:a="http://schemas.openxmlformats.org/drawingml/2006/main" noChangeAspect="1"/>
@@ -3438,8 +3755,8 @@
                 <a:graphicData uri="http://schemas.openxmlformats.org/drawingml/2006/picture">
                   <pic:pic xmlns:pic="http://schemas.openxmlformats.org/drawingml/2006/picture">
                     <pic:nvPicPr>
-                      <pic:cNvPr id="1853930767" name="Picture 1" descr="A blue light with a cursor pointing at a computer screen&#10;&#10;Description automatically generated">
-                        <a:hlinkClick r:id="rId23"/>
+                      <pic:cNvPr id="1898151691" name="Picture 1" descr="A blue light with a cursor pointing at a computer screen&#10;&#10;Description automatically generated">
+                        <a:hlinkClick r:id="rId22"/>
                       </pic:cNvPr>
                       <pic:cNvPicPr/>
                     </pic:nvPicPr>
@@ -3466,172 +3783,11 @@
         </w:r>
       </w:hyperlink>
     </w:p>
-    <w:p>
-      <w:pPr>
-        <w:pBdr>
-          <w:bottom w:val="single" w:sz="4" w:space="1" w:color="000000"/>
-        </w:pBdr>
-        <w:tabs>
-          <w:tab w:val="right" w:pos="10627"/>
-        </w:tabs>
-        <w:spacing w:line="240" w:lineRule="auto"/>
-        <w:jc w:val="both"/>
-        <w:rPr>
-          <w:rFonts w:asciiTheme="majorHAnsi" w:eastAsia="Times New Roman" w:hAnsiTheme="majorHAnsi" w:cstheme="majorHAnsi"/>
-          <w:b/>
-          <w:smallCaps/>
-          <w:u w:val="single"/>
-        </w:rPr>
-      </w:pPr>
-      <w:r>
-        <w:rPr>
-          <w:rFonts w:asciiTheme="majorHAnsi" w:eastAsia="Times New Roman" w:hAnsiTheme="majorHAnsi" w:cstheme="majorHAnsi"/>
-          <w:b/>
-        </w:rPr>
-        <w:t>LANGUAGE</w:t>
-      </w:r>
-    </w:p>
-    <w:p>
-      <w:pPr>
-        <w:tabs>
-          <w:tab w:val="right" w:pos="10440"/>
-        </w:tabs>
-        <w:spacing w:line="240" w:lineRule="auto"/>
-        <w:jc w:val="both"/>
-        <w:rPr>
-          <w:rFonts w:asciiTheme="majorHAnsi" w:eastAsia="Times New Roman" w:hAnsiTheme="majorHAnsi" w:cstheme="majorHAnsi"/>
-          <w:b/>
-        </w:rPr>
-      </w:pPr>
-      <w:r>
-        <w:rPr>
-          <w:rFonts w:asciiTheme="majorHAnsi" w:eastAsia="Times New Roman" w:hAnsiTheme="majorHAnsi" w:cstheme="majorHAnsi"/>
-          <w:b/>
-        </w:rPr>
-        <w:t>Indonesia</w:t>
-      </w:r>
-      <w:r>
-        <w:rPr>
-          <w:rFonts w:asciiTheme="majorHAnsi" w:eastAsia="Times New Roman" w:hAnsiTheme="majorHAnsi" w:cstheme="majorHAnsi"/>
-          <w:b/>
-        </w:rPr>
-        <w:tab/>
-        <w:t>Native</w:t>
-      </w:r>
-    </w:p>
-    <w:p>
-      <w:pPr>
-        <w:tabs>
-          <w:tab w:val="right" w:pos="10440"/>
-        </w:tabs>
-        <w:spacing w:line="240" w:lineRule="auto"/>
-        <w:jc w:val="both"/>
-        <w:rPr>
-          <w:rFonts w:asciiTheme="majorHAnsi" w:eastAsia="Times New Roman" w:hAnsiTheme="majorHAnsi" w:cstheme="majorHAnsi"/>
-          <w:bCs/>
-        </w:rPr>
-      </w:pPr>
-      <w:r>
-        <w:rPr>
-          <w:rFonts w:asciiTheme="majorHAnsi" w:eastAsia="Times New Roman" w:hAnsiTheme="majorHAnsi" w:cstheme="majorHAnsi"/>
-          <w:b/>
-        </w:rPr>
-        <w:t>English</w:t>
-      </w:r>
-      <w:r>
-        <w:rPr>
-          <w:rFonts w:asciiTheme="majorHAnsi" w:eastAsia="Times New Roman" w:hAnsiTheme="majorHAnsi" w:cstheme="majorHAnsi"/>
-          <w:b/>
-        </w:rPr>
-        <w:tab/>
-      </w:r>
-      <w:hyperlink r:id="rId24" w:history="1">
-        <w:r>
-          <w:rPr>
-            <w:rStyle w:val="Hyperlink"/>
-            <w:rFonts w:asciiTheme="majorHAnsi" w:eastAsia="Times New Roman" w:hAnsiTheme="majorHAnsi" w:cstheme="majorHAnsi"/>
-            <w:b/>
-            <w:color w:val="auto"/>
-            <w:u w:val="none"/>
-          </w:rPr>
-          <w:t xml:space="preserve">TOEFL 647 </w:t>
-        </w:r>
-        <w:r>
-          <w:rPr>
-            <w:rStyle w:val="Hyperlink"/>
-            <w:rFonts w:asciiTheme="majorHAnsi" w:eastAsia="Times New Roman" w:hAnsiTheme="majorHAnsi" w:cstheme="majorHAnsi"/>
-            <w:bCs/>
-            <w:color w:val="auto"/>
-            <w:u w:val="none"/>
-          </w:rPr>
-          <w:t>(Listening 48/50, Structure&amp;Written 38/40, Vocabulary 47/50)</w:t>
-        </w:r>
-        <w:r>
-          <w:rPr>
-            <w:rStyle w:val="Hyperlink"/>
-            <w:rFonts w:asciiTheme="majorHAnsi" w:eastAsia="Times New Roman" w:hAnsiTheme="majorHAnsi" w:cstheme="majorHAnsi"/>
-            <w:b/>
-            <w:noProof/>
-            <w:color w:val="auto"/>
-            <w:u w:val="none"/>
-          </w:rPr>
-          <w:t xml:space="preserve"> </w:t>
-        </w:r>
-        <w:r>
-          <w:rPr>
-            <w:rStyle w:val="Hyperlink"/>
-            <w:rFonts w:asciiTheme="majorHAnsi" w:eastAsia="Times New Roman" w:hAnsiTheme="majorHAnsi" w:cstheme="majorHAnsi"/>
-            <w:b/>
-            <w:noProof/>
-            <w:color w:val="auto"/>
-          </w:rPr>
-          <w:drawing>
-            <wp:inline distT="0" distB="0" distL="0" distR="0" wp14:anchorId="3ACA9195" wp14:editId="77FE2D00">
-              <wp:extent cx="130175" cy="130175"/>
-              <wp:effectExtent l="0" t="0" r="3175" b="3175"/>
-              <wp:docPr id="1898151691" name="Picture 1" descr="A blue light with a cursor pointing at a computer screen&#10;&#10;Description automatically generated">
-                <a:hlinkClick xmlns:a="http://schemas.openxmlformats.org/drawingml/2006/main" r:id="rId24"/>
-              </wp:docPr>
-              <wp:cNvGraphicFramePr>
-                <a:graphicFrameLocks xmlns:a="http://schemas.openxmlformats.org/drawingml/2006/main" noChangeAspect="1"/>
-              </wp:cNvGraphicFramePr>
-              <a:graphic xmlns:a="http://schemas.openxmlformats.org/drawingml/2006/main">
-                <a:graphicData uri="http://schemas.openxmlformats.org/drawingml/2006/picture">
-                  <pic:pic xmlns:pic="http://schemas.openxmlformats.org/drawingml/2006/picture">
-                    <pic:nvPicPr>
-                      <pic:cNvPr id="1898151691" name="Picture 1" descr="A blue light with a cursor pointing at a computer screen&#10;&#10;Description automatically generated">
-                        <a:hlinkClick r:id="rId24"/>
-                      </pic:cNvPr>
-                      <pic:cNvPicPr/>
-                    </pic:nvPicPr>
-                    <pic:blipFill>
-                      <a:blip r:embed="rId13"/>
-                      <a:stretch>
-                        <a:fillRect/>
-                      </a:stretch>
-                    </pic:blipFill>
-                    <pic:spPr>
-                      <a:xfrm>
-                        <a:off x="0" y="0"/>
-                        <a:ext cx="157328" cy="157328"/>
-                      </a:xfrm>
-                      <a:prstGeom prst="rect">
-                        <a:avLst/>
-                      </a:prstGeom>
-                    </pic:spPr>
-                  </pic:pic>
-                </a:graphicData>
-              </a:graphic>
-            </wp:inline>
-          </w:drawing>
-        </w:r>
-      </w:hyperlink>
-    </w:p>
     <w:sectPr>
-      <w:headerReference w:type="default" r:id="rId25"/>
-      <w:footerReference w:type="default" r:id="rId26"/>
-      <w:headerReference w:type="first" r:id="rId27"/>
-      <w:footerReference w:type="first" r:id="rId28"/>
+      <w:headerReference w:type="default" r:id="rId23"/>
+      <w:footerReference w:type="default" r:id="rId24"/>
+      <w:headerReference w:type="first" r:id="rId25"/>
+      <w:footerReference w:type="first" r:id="rId26"/>
       <w:type w:val="continuous"/>
       <w:pgSz w:w="11906" w:h="16838"/>
       <w:pgMar w:top="720" w:right="720" w:bottom="720" w:left="720" w:header="720" w:footer="720" w:gutter="0"/>
@@ -3751,7 +3907,7 @@
         <v:path o:extrusionok="f" gradientshapeok="t" o:connecttype="rect"/>
         <o:lock v:ext="edit" aspectratio="t"/>
       </v:shapetype>
-      <v:shape id="_x0000_i1060" type="#_x0000_t75" style="width:11.55pt;height:11.55pt" o:bullet="t">
+      <v:shape id="_x0000_i1026" type="#_x0000_t75" style="width:11.25pt;height:11.25pt" o:bullet="t">
         <v:imagedata r:id="rId1" o:title="mso36FA"/>
       </v:shape>
     </w:pict>
@@ -3870,6 +4026,119 @@
     </w:lvl>
   </w:abstractNum>
   <w:abstractNum w:abstractNumId="1" w15:restartNumberingAfterBreak="0">
+    <w:nsid w:val="2D4A380F"/>
+    <w:multiLevelType w:val="hybridMultilevel"/>
+    <w:tmpl w:val="BD58862C"/>
+    <w:lvl w:ilvl="0" w:tplc="04090001">
+      <w:start w:val="1"/>
+      <w:numFmt w:val="bullet"/>
+      <w:lvlText w:val=""/>
+      <w:lvlJc w:val="left"/>
+      <w:pPr>
+        <w:ind w:left="446" w:hanging="360"/>
+      </w:pPr>
+      <w:rPr>
+        <w:rFonts w:ascii="Symbol" w:hAnsi="Symbol" w:hint="default"/>
+      </w:rPr>
+    </w:lvl>
+    <w:lvl w:ilvl="1" w:tplc="04090003" w:tentative="1">
+      <w:start w:val="1"/>
+      <w:numFmt w:val="bullet"/>
+      <w:lvlText w:val="o"/>
+      <w:lvlJc w:val="left"/>
+      <w:pPr>
+        <w:ind w:left="1166" w:hanging="360"/>
+      </w:pPr>
+      <w:rPr>
+        <w:rFonts w:ascii="Courier New" w:hAnsi="Courier New" w:cs="Courier New" w:hint="default"/>
+      </w:rPr>
+    </w:lvl>
+    <w:lvl w:ilvl="2" w:tplc="04090005" w:tentative="1">
+      <w:start w:val="1"/>
+      <w:numFmt w:val="bullet"/>
+      <w:lvlText w:val=""/>
+      <w:lvlJc w:val="left"/>
+      <w:pPr>
+        <w:ind w:left="1886" w:hanging="360"/>
+      </w:pPr>
+      <w:rPr>
+        <w:rFonts w:ascii="Wingdings" w:hAnsi="Wingdings" w:hint="default"/>
+      </w:rPr>
+    </w:lvl>
+    <w:lvl w:ilvl="3" w:tplc="04090001" w:tentative="1">
+      <w:start w:val="1"/>
+      <w:numFmt w:val="bullet"/>
+      <w:lvlText w:val=""/>
+      <w:lvlJc w:val="left"/>
+      <w:pPr>
+        <w:ind w:left="2606" w:hanging="360"/>
+      </w:pPr>
+      <w:rPr>
+        <w:rFonts w:ascii="Symbol" w:hAnsi="Symbol" w:hint="default"/>
+      </w:rPr>
+    </w:lvl>
+    <w:lvl w:ilvl="4" w:tplc="04090003" w:tentative="1">
+      <w:start w:val="1"/>
+      <w:numFmt w:val="bullet"/>
+      <w:lvlText w:val="o"/>
+      <w:lvlJc w:val="left"/>
+      <w:pPr>
+        <w:ind w:left="3326" w:hanging="360"/>
+      </w:pPr>
+      <w:rPr>
+        <w:rFonts w:ascii="Courier New" w:hAnsi="Courier New" w:cs="Courier New" w:hint="default"/>
+      </w:rPr>
+    </w:lvl>
+    <w:lvl w:ilvl="5" w:tplc="04090005" w:tentative="1">
+      <w:start w:val="1"/>
+      <w:numFmt w:val="bullet"/>
+      <w:lvlText w:val=""/>
+      <w:lvlJc w:val="left"/>
+      <w:pPr>
+        <w:ind w:left="4046" w:hanging="360"/>
+      </w:pPr>
+      <w:rPr>
+        <w:rFonts w:ascii="Wingdings" w:hAnsi="Wingdings" w:hint="default"/>
+      </w:rPr>
+    </w:lvl>
+    <w:lvl w:ilvl="6" w:tplc="04090001" w:tentative="1">
+      <w:start w:val="1"/>
+      <w:numFmt w:val="bullet"/>
+      <w:lvlText w:val=""/>
+      <w:lvlJc w:val="left"/>
+      <w:pPr>
+        <w:ind w:left="4766" w:hanging="360"/>
+      </w:pPr>
+      <w:rPr>
+        <w:rFonts w:ascii="Symbol" w:hAnsi="Symbol" w:hint="default"/>
+      </w:rPr>
+    </w:lvl>
+    <w:lvl w:ilvl="7" w:tplc="04090003" w:tentative="1">
+      <w:start w:val="1"/>
+      <w:numFmt w:val="bullet"/>
+      <w:lvlText w:val="o"/>
+      <w:lvlJc w:val="left"/>
+      <w:pPr>
+        <w:ind w:left="5486" w:hanging="360"/>
+      </w:pPr>
+      <w:rPr>
+        <w:rFonts w:ascii="Courier New" w:hAnsi="Courier New" w:cs="Courier New" w:hint="default"/>
+      </w:rPr>
+    </w:lvl>
+    <w:lvl w:ilvl="8" w:tplc="04090005" w:tentative="1">
+      <w:start w:val="1"/>
+      <w:numFmt w:val="bullet"/>
+      <w:lvlText w:val=""/>
+      <w:lvlJc w:val="left"/>
+      <w:pPr>
+        <w:ind w:left="6206" w:hanging="360"/>
+      </w:pPr>
+      <w:rPr>
+        <w:rFonts w:ascii="Wingdings" w:hAnsi="Wingdings" w:hint="default"/>
+      </w:rPr>
+    </w:lvl>
+  </w:abstractNum>
+  <w:abstractNum w:abstractNumId="2" w15:restartNumberingAfterBreak="0">
     <w:nsid w:val="66687D35"/>
     <w:multiLevelType w:val="hybridMultilevel"/>
     <w:tmpl w:val="F4F4B788"/>
@@ -3987,6 +4256,9 @@
     <w:abstractNumId w:val="0"/>
   </w:num>
   <w:num w:numId="2" w16cid:durableId="111050125">
+    <w:abstractNumId w:val="2"/>
+  </w:num>
+  <w:num w:numId="3" w16cid:durableId="1200970628">
     <w:abstractNumId w:val="1"/>
   </w:num>
 </w:numbering>
@@ -4390,6 +4662,7 @@
   <w:style w:type="paragraph" w:default="1" w:styleId="Normal">
     <w:name w:val="Normal"/>
     <w:qFormat/>
+    <w:rsid w:val="00125854"/>
   </w:style>
   <w:style w:type="paragraph" w:styleId="Heading1">
     <w:name w:val="heading 1"/>
@@ -4607,6 +4880,50 @@
       <w:color w:val="800080" w:themeColor="followedHyperlink"/>
       <w:u w:val="single"/>
     </w:rPr>
+  </w:style>
+  <w:style w:type="paragraph" w:styleId="Header">
+    <w:name w:val="header"/>
+    <w:basedOn w:val="Normal"/>
+    <w:link w:val="HeaderChar"/>
+    <w:uiPriority w:val="99"/>
+    <w:unhideWhenUsed/>
+    <w:rsid w:val="00F94916"/>
+    <w:pPr>
+      <w:tabs>
+        <w:tab w:val="center" w:pos="4680"/>
+        <w:tab w:val="right" w:pos="9360"/>
+      </w:tabs>
+      <w:spacing w:line="240" w:lineRule="auto"/>
+    </w:pPr>
+  </w:style>
+  <w:style w:type="character" w:customStyle="1" w:styleId="HeaderChar">
+    <w:name w:val="Header Char"/>
+    <w:basedOn w:val="DefaultParagraphFont"/>
+    <w:link w:val="Header"/>
+    <w:uiPriority w:val="99"/>
+    <w:rsid w:val="00F94916"/>
+  </w:style>
+  <w:style w:type="paragraph" w:styleId="Footer">
+    <w:name w:val="footer"/>
+    <w:basedOn w:val="Normal"/>
+    <w:link w:val="FooterChar"/>
+    <w:uiPriority w:val="99"/>
+    <w:unhideWhenUsed/>
+    <w:rsid w:val="00F94916"/>
+    <w:pPr>
+      <w:tabs>
+        <w:tab w:val="center" w:pos="4680"/>
+        <w:tab w:val="right" w:pos="9360"/>
+      </w:tabs>
+      <w:spacing w:line="240" w:lineRule="auto"/>
+    </w:pPr>
+  </w:style>
+  <w:style w:type="character" w:customStyle="1" w:styleId="FooterChar">
+    <w:name w:val="Footer Char"/>
+    <w:basedOn w:val="DefaultParagraphFont"/>
+    <w:link w:val="Footer"/>
+    <w:uiPriority w:val="99"/>
+    <w:rsid w:val="00F94916"/>
   </w:style>
 </w:styles>
 </file>

</xml_diff>